<commit_message>
updated minutes and added sprint 1 retro and sprint 2 planning docs
</commit_message>
<xml_diff>
--- a/Admin Docs/Minutes.docx
+++ b/Admin Docs/Minutes.docx
@@ -8251,13 +8251,7 @@
         <w:rPr>
           <w:rFonts w:ascii="Raleway" w:eastAsia="Raleway" w:hAnsi="Raleway" w:cs="Raleway"/>
         </w:rPr>
-        <w:t xml:space="preserve">Meeting No:  </w:t>
-      </w:r>
-      <w:r>
-        <w:rPr>
-          <w:rFonts w:ascii="Raleway" w:eastAsia="Raleway" w:hAnsi="Raleway" w:cs="Raleway"/>
-        </w:rPr>
-        <w:t>5</w:t>
+        <w:t>Meeting No:  5</w:t>
       </w:r>
     </w:p>
     <w:p>
@@ -8382,15 +8376,7 @@
                 <w:sz w:val="20"/>
                 <w:szCs w:val="20"/>
               </w:rPr>
-              <w:t>16</w:t>
-            </w:r>
-            <w:r>
-              <w:rPr>
-                <w:rFonts w:ascii="Raleway" w:eastAsia="Raleway" w:hAnsi="Raleway" w:cs="Raleway"/>
-                <w:sz w:val="20"/>
-                <w:szCs w:val="20"/>
-              </w:rPr>
-              <w:t>/08/2021</w:t>
+              <w:t>16/08/2021</w:t>
             </w:r>
           </w:p>
         </w:tc>
@@ -10337,13 +10323,7 @@
         <w:rPr>
           <w:rFonts w:ascii="Raleway" w:eastAsia="Raleway" w:hAnsi="Raleway" w:cs="Raleway"/>
         </w:rPr>
-        <w:t xml:space="preserve">Meeting No:  </w:t>
-      </w:r>
-      <w:r>
-        <w:rPr>
-          <w:rFonts w:ascii="Raleway" w:eastAsia="Raleway" w:hAnsi="Raleway" w:cs="Raleway"/>
-        </w:rPr>
-        <w:t>6</w:t>
+        <w:t>Meeting No:  6</w:t>
       </w:r>
     </w:p>
     <w:p>
@@ -12393,13 +12373,7 @@
         <w:rPr>
           <w:rFonts w:ascii="Raleway" w:eastAsia="Raleway" w:hAnsi="Raleway" w:cs="Raleway"/>
         </w:rPr>
-        <w:t xml:space="preserve">Meeting No:  </w:t>
-      </w:r>
-      <w:r>
-        <w:rPr>
-          <w:rFonts w:ascii="Raleway" w:eastAsia="Raleway" w:hAnsi="Raleway" w:cs="Raleway"/>
-        </w:rPr>
-        <w:t>7</w:t>
+        <w:t>Meeting No:  7</w:t>
       </w:r>
     </w:p>
     <w:p>
@@ -12524,7 +12498,15 @@
                 <w:sz w:val="20"/>
                 <w:szCs w:val="20"/>
               </w:rPr>
-              <w:t>05/08/2021</w:t>
+              <w:t>25</w:t>
+            </w:r>
+            <w:r>
+              <w:rPr>
+                <w:rFonts w:ascii="Raleway" w:eastAsia="Raleway" w:hAnsi="Raleway" w:cs="Raleway"/>
+                <w:sz w:val="20"/>
+                <w:szCs w:val="20"/>
+              </w:rPr>
+              <w:t>/08/2021</w:t>
             </w:r>
           </w:p>
         </w:tc>
@@ -13801,7 +13783,7 @@
                 <w:sz w:val="20"/>
                 <w:szCs w:val="20"/>
               </w:rPr>
-              <w:t>30</w:t>
+              <w:t>6</w:t>
             </w:r>
             <w:r>
               <w:rPr>
@@ -13817,7 +13799,7 @@
                 <w:sz w:val="20"/>
                 <w:szCs w:val="20"/>
               </w:rPr>
-              <w:t>8</w:t>
+              <w:t>9</w:t>
             </w:r>
           </w:p>
         </w:tc>
@@ -14425,6 +14407,4190 @@
         </w:rPr>
         <w:t xml:space="preserve"> </w:t>
       </w:r>
+    </w:p>
+    <w:p>
+      <w:pPr>
+        <w:rPr>
+          <w:rFonts w:ascii="Raleway" w:eastAsia="Raleway" w:hAnsi="Raleway" w:cs="Raleway"/>
+        </w:rPr>
+      </w:pPr>
+    </w:p>
+    <w:p>
+      <w:pPr>
+        <w:rPr>
+          <w:rFonts w:ascii="Raleway" w:eastAsia="Raleway" w:hAnsi="Raleway" w:cs="Raleway"/>
+        </w:rPr>
+      </w:pPr>
+    </w:p>
+    <w:p>
+      <w:pPr>
+        <w:rPr>
+          <w:rFonts w:ascii="Raleway" w:eastAsia="Raleway" w:hAnsi="Raleway" w:cs="Raleway"/>
+        </w:rPr>
+      </w:pPr>
+    </w:p>
+    <w:p>
+      <w:pPr>
+        <w:rPr>
+          <w:rFonts w:ascii="Raleway" w:eastAsia="Raleway" w:hAnsi="Raleway" w:cs="Raleway"/>
+        </w:rPr>
+      </w:pPr>
+    </w:p>
+    <w:p>
+      <w:pPr>
+        <w:rPr>
+          <w:rFonts w:ascii="Raleway" w:eastAsia="Raleway" w:hAnsi="Raleway" w:cs="Raleway"/>
+        </w:rPr>
+      </w:pPr>
+    </w:p>
+    <w:p>
+      <w:pPr>
+        <w:rPr>
+          <w:rFonts w:ascii="Raleway" w:eastAsia="Raleway" w:hAnsi="Raleway" w:cs="Raleway"/>
+        </w:rPr>
+      </w:pPr>
+    </w:p>
+    <w:p>
+      <w:pPr>
+        <w:rPr>
+          <w:rFonts w:ascii="Raleway" w:eastAsia="Raleway" w:hAnsi="Raleway" w:cs="Raleway"/>
+        </w:rPr>
+      </w:pPr>
+    </w:p>
+    <w:p>
+      <w:pPr>
+        <w:rPr>
+          <w:rFonts w:ascii="Raleway" w:eastAsia="Raleway" w:hAnsi="Raleway" w:cs="Raleway"/>
+        </w:rPr>
+      </w:pPr>
+    </w:p>
+    <w:p>
+      <w:pPr>
+        <w:rPr>
+          <w:rFonts w:ascii="Raleway" w:eastAsia="Raleway" w:hAnsi="Raleway" w:cs="Raleway"/>
+        </w:rPr>
+      </w:pPr>
+    </w:p>
+    <w:p>
+      <w:pPr>
+        <w:rPr>
+          <w:rFonts w:ascii="Raleway" w:eastAsia="Raleway" w:hAnsi="Raleway" w:cs="Raleway"/>
+        </w:rPr>
+      </w:pPr>
+    </w:p>
+    <w:p>
+      <w:pPr>
+        <w:rPr>
+          <w:rFonts w:ascii="Raleway" w:eastAsia="Raleway" w:hAnsi="Raleway" w:cs="Raleway"/>
+        </w:rPr>
+      </w:pPr>
+    </w:p>
+    <w:p>
+      <w:pPr>
+        <w:pStyle w:val="Title"/>
+        <w:rPr>
+          <w:rFonts w:ascii="Raleway" w:eastAsia="Raleway" w:hAnsi="Raleway" w:cs="Raleway"/>
+        </w:rPr>
+      </w:pPr>
+      <w:r>
+        <w:rPr>
+          <w:rFonts w:ascii="Raleway" w:eastAsia="Raleway" w:hAnsi="Raleway" w:cs="Raleway"/>
+        </w:rPr>
+        <w:lastRenderedPageBreak/>
+        <w:t>Meeting Minutes</w:t>
+      </w:r>
+    </w:p>
+    <w:p>
+      <w:pPr>
+        <w:pStyle w:val="Heading1"/>
+        <w:rPr>
+          <w:rFonts w:ascii="Raleway" w:eastAsia="Raleway" w:hAnsi="Raleway" w:cs="Raleway"/>
+        </w:rPr>
+      </w:pPr>
+      <w:r>
+        <w:rPr>
+          <w:rFonts w:ascii="Raleway" w:eastAsia="Raleway" w:hAnsi="Raleway" w:cs="Raleway"/>
+        </w:rPr>
+        <w:t xml:space="preserve">Meeting No:  </w:t>
+      </w:r>
+      <w:r>
+        <w:rPr>
+          <w:rFonts w:ascii="Raleway" w:eastAsia="Raleway" w:hAnsi="Raleway" w:cs="Raleway"/>
+        </w:rPr>
+        <w:t>8</w:t>
+      </w:r>
+    </w:p>
+    <w:p>
+      <w:pPr>
+        <w:pStyle w:val="Heading2"/>
+        <w:rPr>
+          <w:rFonts w:ascii="Raleway" w:eastAsia="Raleway" w:hAnsi="Raleway" w:cs="Raleway"/>
+        </w:rPr>
+      </w:pPr>
+      <w:r>
+        <w:rPr>
+          <w:rFonts w:ascii="Raleway" w:eastAsia="Raleway" w:hAnsi="Raleway" w:cs="Raleway"/>
+        </w:rPr>
+        <w:t>Meeting Details</w:t>
+      </w:r>
+    </w:p>
+    <w:tbl>
+      <w:tblPr>
+        <w:tblStyle w:val="a"/>
+        <w:tblW w:w="8895" w:type="dxa"/>
+        <w:tblBorders>
+          <w:top w:val="single" w:sz="6" w:space="0" w:color="000000"/>
+          <w:left w:val="single" w:sz="6" w:space="0" w:color="000000"/>
+          <w:bottom w:val="single" w:sz="6" w:space="0" w:color="000000"/>
+          <w:right w:val="single" w:sz="6" w:space="0" w:color="000000"/>
+          <w:insideH w:val="single" w:sz="6" w:space="0" w:color="000000"/>
+          <w:insideV w:val="single" w:sz="6" w:space="0" w:color="000000"/>
+        </w:tblBorders>
+        <w:tblLayout w:type="fixed"/>
+        <w:tblLook w:val="0600" w:firstRow="0" w:lastRow="0" w:firstColumn="0" w:lastColumn="0" w:noHBand="1" w:noVBand="1"/>
+      </w:tblPr>
+      <w:tblGrid>
+        <w:gridCol w:w="2490"/>
+        <w:gridCol w:w="6405"/>
+      </w:tblGrid>
+      <w:tr>
+        <w:trPr>
+          <w:trHeight w:val="300"/>
+        </w:trPr>
+        <w:tc>
+          <w:tcPr>
+            <w:tcW w:w="2490" w:type="dxa"/>
+            <w:tcBorders>
+              <w:top w:val="single" w:sz="8" w:space="0" w:color="808080"/>
+              <w:left w:val="single" w:sz="8" w:space="0" w:color="808080"/>
+              <w:bottom w:val="single" w:sz="8" w:space="0" w:color="808080"/>
+              <w:right w:val="single" w:sz="8" w:space="0" w:color="808080"/>
+            </w:tcBorders>
+            <w:shd w:val="clear" w:color="auto" w:fill="E6E6E6"/>
+            <w:tcMar>
+              <w:top w:w="5" w:type="dxa"/>
+              <w:left w:w="5" w:type="dxa"/>
+              <w:bottom w:w="5" w:type="dxa"/>
+              <w:right w:w="5" w:type="dxa"/>
+            </w:tcMar>
+          </w:tcPr>
+          <w:p>
+            <w:pPr>
+              <w:widowControl w:val="0"/>
+              <w:pBdr>
+                <w:top w:val="nil"/>
+                <w:left w:val="nil"/>
+                <w:bottom w:val="nil"/>
+                <w:right w:val="nil"/>
+                <w:between w:val="nil"/>
+              </w:pBdr>
+              <w:spacing w:line="240" w:lineRule="auto"/>
+              <w:jc w:val="center"/>
+              <w:rPr>
+                <w:rFonts w:ascii="Raleway" w:eastAsia="Raleway" w:hAnsi="Raleway" w:cs="Raleway"/>
+                <w:sz w:val="20"/>
+                <w:szCs w:val="20"/>
+                <w:shd w:val="clear" w:color="auto" w:fill="E6E6E6"/>
+              </w:rPr>
+            </w:pPr>
+            <w:r>
+              <w:rPr>
+                <w:rFonts w:ascii="Raleway" w:eastAsia="Raleway" w:hAnsi="Raleway" w:cs="Raleway"/>
+                <w:sz w:val="20"/>
+                <w:szCs w:val="20"/>
+                <w:shd w:val="clear" w:color="auto" w:fill="E6E6E6"/>
+              </w:rPr>
+              <w:t>Date:</w:t>
+            </w:r>
+          </w:p>
+        </w:tc>
+        <w:tc>
+          <w:tcPr>
+            <w:tcW w:w="6405" w:type="dxa"/>
+            <w:tcBorders>
+              <w:top w:val="single" w:sz="8" w:space="0" w:color="808080"/>
+              <w:bottom w:val="single" w:sz="8" w:space="0" w:color="808080"/>
+              <w:right w:val="single" w:sz="8" w:space="0" w:color="808080"/>
+            </w:tcBorders>
+            <w:shd w:val="clear" w:color="auto" w:fill="auto"/>
+            <w:tcMar>
+              <w:top w:w="5" w:type="dxa"/>
+              <w:left w:w="5" w:type="dxa"/>
+              <w:bottom w:w="5" w:type="dxa"/>
+              <w:right w:w="5" w:type="dxa"/>
+            </w:tcMar>
+          </w:tcPr>
+          <w:p>
+            <w:pPr>
+              <w:widowControl w:val="0"/>
+              <w:pBdr>
+                <w:top w:val="nil"/>
+                <w:left w:val="nil"/>
+                <w:bottom w:val="nil"/>
+                <w:right w:val="nil"/>
+                <w:between w:val="nil"/>
+              </w:pBdr>
+              <w:rPr>
+                <w:rFonts w:ascii="Raleway" w:eastAsia="Raleway" w:hAnsi="Raleway" w:cs="Raleway"/>
+                <w:sz w:val="20"/>
+                <w:szCs w:val="20"/>
+              </w:rPr>
+            </w:pPr>
+            <w:r>
+              <w:rPr>
+                <w:rFonts w:ascii="Raleway" w:eastAsia="Raleway" w:hAnsi="Raleway" w:cs="Raleway"/>
+                <w:sz w:val="20"/>
+                <w:szCs w:val="20"/>
+              </w:rPr>
+              <w:t>30</w:t>
+            </w:r>
+            <w:r>
+              <w:rPr>
+                <w:rFonts w:ascii="Raleway" w:eastAsia="Raleway" w:hAnsi="Raleway" w:cs="Raleway"/>
+                <w:sz w:val="20"/>
+                <w:szCs w:val="20"/>
+              </w:rPr>
+              <w:t>/08/2021</w:t>
+            </w:r>
+          </w:p>
+        </w:tc>
+      </w:tr>
+      <w:tr>
+        <w:tc>
+          <w:tcPr>
+            <w:tcW w:w="2490" w:type="dxa"/>
+            <w:tcBorders>
+              <w:left w:val="single" w:sz="8" w:space="0" w:color="808080"/>
+              <w:bottom w:val="single" w:sz="8" w:space="0" w:color="808080"/>
+              <w:right w:val="single" w:sz="8" w:space="0" w:color="808080"/>
+            </w:tcBorders>
+            <w:shd w:val="clear" w:color="auto" w:fill="E6E6E6"/>
+            <w:tcMar>
+              <w:top w:w="5" w:type="dxa"/>
+              <w:left w:w="5" w:type="dxa"/>
+              <w:bottom w:w="5" w:type="dxa"/>
+              <w:right w:w="5" w:type="dxa"/>
+            </w:tcMar>
+          </w:tcPr>
+          <w:p>
+            <w:pPr>
+              <w:widowControl w:val="0"/>
+              <w:pBdr>
+                <w:top w:val="nil"/>
+                <w:left w:val="nil"/>
+                <w:bottom w:val="nil"/>
+                <w:right w:val="nil"/>
+                <w:between w:val="nil"/>
+              </w:pBdr>
+              <w:spacing w:line="240" w:lineRule="auto"/>
+              <w:jc w:val="center"/>
+              <w:rPr>
+                <w:rFonts w:ascii="Raleway" w:eastAsia="Raleway" w:hAnsi="Raleway" w:cs="Raleway"/>
+                <w:sz w:val="20"/>
+                <w:szCs w:val="20"/>
+                <w:shd w:val="clear" w:color="auto" w:fill="E6E6E6"/>
+              </w:rPr>
+            </w:pPr>
+            <w:r>
+              <w:rPr>
+                <w:rFonts w:ascii="Raleway" w:eastAsia="Raleway" w:hAnsi="Raleway" w:cs="Raleway"/>
+                <w:sz w:val="20"/>
+                <w:szCs w:val="20"/>
+                <w:shd w:val="clear" w:color="auto" w:fill="E6E6E6"/>
+              </w:rPr>
+              <w:t>Venue:</w:t>
+            </w:r>
+          </w:p>
+        </w:tc>
+        <w:tc>
+          <w:tcPr>
+            <w:tcW w:w="6405" w:type="dxa"/>
+            <w:tcBorders>
+              <w:bottom w:val="single" w:sz="8" w:space="0" w:color="808080"/>
+              <w:right w:val="single" w:sz="8" w:space="0" w:color="808080"/>
+            </w:tcBorders>
+            <w:shd w:val="clear" w:color="auto" w:fill="auto"/>
+            <w:tcMar>
+              <w:top w:w="5" w:type="dxa"/>
+              <w:left w:w="5" w:type="dxa"/>
+              <w:bottom w:w="5" w:type="dxa"/>
+              <w:right w:w="5" w:type="dxa"/>
+            </w:tcMar>
+          </w:tcPr>
+          <w:p>
+            <w:pPr>
+              <w:widowControl w:val="0"/>
+              <w:pBdr>
+                <w:top w:val="nil"/>
+                <w:left w:val="nil"/>
+                <w:bottom w:val="nil"/>
+                <w:right w:val="nil"/>
+                <w:between w:val="nil"/>
+              </w:pBdr>
+              <w:rPr>
+                <w:rFonts w:ascii="Raleway" w:eastAsia="Raleway" w:hAnsi="Raleway" w:cs="Raleway"/>
+                <w:sz w:val="20"/>
+                <w:szCs w:val="20"/>
+              </w:rPr>
+            </w:pPr>
+            <w:r>
+              <w:rPr>
+                <w:rFonts w:ascii="Raleway" w:eastAsia="Raleway" w:hAnsi="Raleway" w:cs="Raleway"/>
+                <w:sz w:val="20"/>
+                <w:szCs w:val="20"/>
+              </w:rPr>
+              <w:t>Teams</w:t>
+            </w:r>
+          </w:p>
+        </w:tc>
+      </w:tr>
+      <w:tr>
+        <w:tc>
+          <w:tcPr>
+            <w:tcW w:w="2490" w:type="dxa"/>
+            <w:tcBorders>
+              <w:left w:val="single" w:sz="8" w:space="0" w:color="808080"/>
+              <w:bottom w:val="single" w:sz="8" w:space="0" w:color="808080"/>
+              <w:right w:val="single" w:sz="8" w:space="0" w:color="808080"/>
+            </w:tcBorders>
+            <w:shd w:val="clear" w:color="auto" w:fill="E6E6E6"/>
+            <w:tcMar>
+              <w:top w:w="5" w:type="dxa"/>
+              <w:left w:w="5" w:type="dxa"/>
+              <w:bottom w:w="5" w:type="dxa"/>
+              <w:right w:w="5" w:type="dxa"/>
+            </w:tcMar>
+          </w:tcPr>
+          <w:p>
+            <w:pPr>
+              <w:widowControl w:val="0"/>
+              <w:pBdr>
+                <w:top w:val="nil"/>
+                <w:left w:val="nil"/>
+                <w:bottom w:val="nil"/>
+                <w:right w:val="nil"/>
+                <w:between w:val="nil"/>
+              </w:pBdr>
+              <w:spacing w:line="240" w:lineRule="auto"/>
+              <w:jc w:val="center"/>
+              <w:rPr>
+                <w:rFonts w:ascii="Raleway" w:eastAsia="Raleway" w:hAnsi="Raleway" w:cs="Raleway"/>
+                <w:sz w:val="20"/>
+                <w:szCs w:val="20"/>
+                <w:shd w:val="clear" w:color="auto" w:fill="E6E6E6"/>
+              </w:rPr>
+            </w:pPr>
+            <w:r>
+              <w:rPr>
+                <w:rFonts w:ascii="Raleway" w:eastAsia="Raleway" w:hAnsi="Raleway" w:cs="Raleway"/>
+                <w:sz w:val="20"/>
+                <w:szCs w:val="20"/>
+                <w:shd w:val="clear" w:color="auto" w:fill="E6E6E6"/>
+              </w:rPr>
+              <w:t>Attendees:</w:t>
+            </w:r>
+          </w:p>
+        </w:tc>
+        <w:tc>
+          <w:tcPr>
+            <w:tcW w:w="6405" w:type="dxa"/>
+            <w:tcBorders>
+              <w:bottom w:val="single" w:sz="8" w:space="0" w:color="808080"/>
+              <w:right w:val="single" w:sz="8" w:space="0" w:color="808080"/>
+            </w:tcBorders>
+            <w:shd w:val="clear" w:color="auto" w:fill="auto"/>
+            <w:tcMar>
+              <w:top w:w="5" w:type="dxa"/>
+              <w:left w:w="5" w:type="dxa"/>
+              <w:bottom w:w="5" w:type="dxa"/>
+              <w:right w:w="5" w:type="dxa"/>
+            </w:tcMar>
+          </w:tcPr>
+          <w:p>
+            <w:pPr>
+              <w:spacing w:line="235" w:lineRule="auto"/>
+              <w:rPr>
+                <w:rFonts w:ascii="Raleway" w:eastAsia="Raleway" w:hAnsi="Raleway" w:cs="Raleway"/>
+                <w:sz w:val="20"/>
+                <w:szCs w:val="20"/>
+              </w:rPr>
+            </w:pPr>
+            <w:r>
+              <w:rPr>
+                <w:rFonts w:ascii="Raleway" w:eastAsia="Raleway" w:hAnsi="Raleway" w:cs="Raleway"/>
+                <w:sz w:val="20"/>
+                <w:szCs w:val="20"/>
+              </w:rPr>
+              <w:t>Tessa Podbury</w:t>
+            </w:r>
+          </w:p>
+          <w:p>
+            <w:pPr>
+              <w:spacing w:line="235" w:lineRule="auto"/>
+              <w:rPr>
+                <w:rFonts w:ascii="Raleway" w:eastAsia="Raleway" w:hAnsi="Raleway" w:cs="Raleway"/>
+                <w:sz w:val="20"/>
+                <w:szCs w:val="20"/>
+              </w:rPr>
+            </w:pPr>
+            <w:r>
+              <w:rPr>
+                <w:rFonts w:ascii="Raleway" w:eastAsia="Raleway" w:hAnsi="Raleway" w:cs="Raleway"/>
+                <w:sz w:val="20"/>
+                <w:szCs w:val="20"/>
+              </w:rPr>
+              <w:t>Harris Charalambous</w:t>
+            </w:r>
+          </w:p>
+          <w:p>
+            <w:pPr>
+              <w:spacing w:line="235" w:lineRule="auto"/>
+              <w:rPr>
+                <w:rFonts w:ascii="Raleway" w:eastAsia="Raleway" w:hAnsi="Raleway" w:cs="Raleway"/>
+                <w:sz w:val="20"/>
+                <w:szCs w:val="20"/>
+              </w:rPr>
+            </w:pPr>
+            <w:r>
+              <w:rPr>
+                <w:rFonts w:ascii="Raleway" w:eastAsia="Raleway" w:hAnsi="Raleway" w:cs="Raleway"/>
+                <w:sz w:val="20"/>
+                <w:szCs w:val="20"/>
+              </w:rPr>
+              <w:t xml:space="preserve">Mazda </w:t>
+            </w:r>
+            <w:proofErr w:type="spellStart"/>
+            <w:r>
+              <w:rPr>
+                <w:rFonts w:ascii="Raleway" w:eastAsia="Raleway" w:hAnsi="Raleway" w:cs="Raleway"/>
+                <w:sz w:val="20"/>
+                <w:szCs w:val="20"/>
+              </w:rPr>
+              <w:t>Shahzadi</w:t>
+            </w:r>
+            <w:proofErr w:type="spellEnd"/>
+          </w:p>
+          <w:p>
+            <w:pPr>
+              <w:spacing w:line="235" w:lineRule="auto"/>
+              <w:rPr>
+                <w:rFonts w:ascii="Raleway" w:eastAsia="Raleway" w:hAnsi="Raleway" w:cs="Raleway"/>
+                <w:sz w:val="20"/>
+                <w:szCs w:val="20"/>
+              </w:rPr>
+            </w:pPr>
+            <w:r>
+              <w:rPr>
+                <w:rFonts w:ascii="Raleway" w:eastAsia="Raleway" w:hAnsi="Raleway" w:cs="Raleway"/>
+                <w:sz w:val="20"/>
+                <w:szCs w:val="20"/>
+              </w:rPr>
+              <w:t>Clinton Thai</w:t>
+            </w:r>
+          </w:p>
+          <w:p>
+            <w:pPr>
+              <w:spacing w:line="235" w:lineRule="auto"/>
+              <w:rPr>
+                <w:rFonts w:ascii="Raleway" w:eastAsia="Raleway" w:hAnsi="Raleway" w:cs="Raleway"/>
+                <w:sz w:val="20"/>
+                <w:szCs w:val="20"/>
+              </w:rPr>
+            </w:pPr>
+            <w:r>
+              <w:rPr>
+                <w:rFonts w:ascii="Raleway" w:eastAsia="Raleway" w:hAnsi="Raleway" w:cs="Raleway"/>
+                <w:sz w:val="20"/>
+                <w:szCs w:val="20"/>
+              </w:rPr>
+              <w:t>Danny Pham</w:t>
+            </w:r>
+            <w:r>
+              <w:rPr>
+                <w:rFonts w:ascii="Raleway" w:eastAsia="Raleway" w:hAnsi="Raleway" w:cs="Raleway"/>
+                <w:sz w:val="20"/>
+                <w:szCs w:val="20"/>
+              </w:rPr>
+              <w:tab/>
+            </w:r>
+            <w:r>
+              <w:rPr>
+                <w:rFonts w:ascii="Raleway" w:eastAsia="Raleway" w:hAnsi="Raleway" w:cs="Raleway"/>
+                <w:sz w:val="20"/>
+                <w:szCs w:val="20"/>
+              </w:rPr>
+              <w:tab/>
+            </w:r>
+          </w:p>
+        </w:tc>
+      </w:tr>
+      <w:tr>
+        <w:tc>
+          <w:tcPr>
+            <w:tcW w:w="2490" w:type="dxa"/>
+            <w:tcBorders>
+              <w:left w:val="single" w:sz="8" w:space="0" w:color="808080"/>
+              <w:bottom w:val="single" w:sz="8" w:space="0" w:color="808080"/>
+              <w:right w:val="single" w:sz="8" w:space="0" w:color="808080"/>
+            </w:tcBorders>
+            <w:shd w:val="clear" w:color="auto" w:fill="E6E6E6"/>
+            <w:tcMar>
+              <w:top w:w="5" w:type="dxa"/>
+              <w:left w:w="5" w:type="dxa"/>
+              <w:bottom w:w="5" w:type="dxa"/>
+              <w:right w:w="5" w:type="dxa"/>
+            </w:tcMar>
+          </w:tcPr>
+          <w:p>
+            <w:pPr>
+              <w:widowControl w:val="0"/>
+              <w:pBdr>
+                <w:top w:val="nil"/>
+                <w:left w:val="nil"/>
+                <w:bottom w:val="nil"/>
+                <w:right w:val="nil"/>
+                <w:between w:val="nil"/>
+              </w:pBdr>
+              <w:spacing w:line="240" w:lineRule="auto"/>
+              <w:jc w:val="center"/>
+              <w:rPr>
+                <w:rFonts w:ascii="Raleway" w:eastAsia="Raleway" w:hAnsi="Raleway" w:cs="Raleway"/>
+                <w:sz w:val="20"/>
+                <w:szCs w:val="20"/>
+                <w:shd w:val="clear" w:color="auto" w:fill="E6E6E6"/>
+              </w:rPr>
+            </w:pPr>
+            <w:r>
+              <w:rPr>
+                <w:rFonts w:ascii="Raleway" w:eastAsia="Raleway" w:hAnsi="Raleway" w:cs="Raleway"/>
+                <w:sz w:val="20"/>
+                <w:szCs w:val="20"/>
+                <w:shd w:val="clear" w:color="auto" w:fill="E6E6E6"/>
+              </w:rPr>
+              <w:t>Apologies:</w:t>
+            </w:r>
+          </w:p>
+        </w:tc>
+        <w:tc>
+          <w:tcPr>
+            <w:tcW w:w="6405" w:type="dxa"/>
+            <w:tcBorders>
+              <w:bottom w:val="single" w:sz="8" w:space="0" w:color="808080"/>
+              <w:right w:val="single" w:sz="8" w:space="0" w:color="808080"/>
+            </w:tcBorders>
+            <w:shd w:val="clear" w:color="auto" w:fill="auto"/>
+            <w:tcMar>
+              <w:top w:w="5" w:type="dxa"/>
+              <w:left w:w="5" w:type="dxa"/>
+              <w:bottom w:w="5" w:type="dxa"/>
+              <w:right w:w="5" w:type="dxa"/>
+            </w:tcMar>
+          </w:tcPr>
+          <w:p>
+            <w:pPr>
+              <w:widowControl w:val="0"/>
+              <w:pBdr>
+                <w:top w:val="nil"/>
+                <w:left w:val="nil"/>
+                <w:bottom w:val="nil"/>
+                <w:right w:val="nil"/>
+                <w:between w:val="nil"/>
+              </w:pBdr>
+              <w:rPr>
+                <w:rFonts w:ascii="Raleway" w:eastAsia="Raleway" w:hAnsi="Raleway" w:cs="Raleway"/>
+                <w:sz w:val="20"/>
+                <w:szCs w:val="20"/>
+              </w:rPr>
+            </w:pPr>
+            <w:r>
+              <w:rPr>
+                <w:rFonts w:ascii="Raleway" w:eastAsia="Raleway" w:hAnsi="Raleway" w:cs="Raleway"/>
+                <w:sz w:val="20"/>
+                <w:szCs w:val="20"/>
+              </w:rPr>
+              <w:t xml:space="preserve"> N/A</w:t>
+            </w:r>
+          </w:p>
+        </w:tc>
+      </w:tr>
+    </w:tbl>
+    <w:p>
+      <w:pPr>
+        <w:pBdr>
+          <w:top w:val="nil"/>
+          <w:left w:val="nil"/>
+          <w:bottom w:val="nil"/>
+          <w:right w:val="nil"/>
+          <w:between w:val="nil"/>
+        </w:pBdr>
+        <w:rPr>
+          <w:rFonts w:ascii="Raleway" w:eastAsia="Raleway" w:hAnsi="Raleway" w:cs="Raleway"/>
+          <w:b/>
+          <w:sz w:val="20"/>
+          <w:szCs w:val="20"/>
+        </w:rPr>
+      </w:pPr>
+      <w:r>
+        <w:rPr>
+          <w:rFonts w:ascii="Raleway" w:eastAsia="Raleway" w:hAnsi="Raleway" w:cs="Raleway"/>
+          <w:b/>
+          <w:sz w:val="20"/>
+          <w:szCs w:val="20"/>
+        </w:rPr>
+        <w:t xml:space="preserve"> </w:t>
+      </w:r>
+    </w:p>
+    <w:p>
+      <w:pPr>
+        <w:pStyle w:val="Heading2"/>
+        <w:rPr>
+          <w:rFonts w:ascii="Raleway" w:eastAsia="Raleway" w:hAnsi="Raleway" w:cs="Raleway"/>
+        </w:rPr>
+      </w:pPr>
+      <w:r>
+        <w:rPr>
+          <w:rFonts w:ascii="Raleway" w:eastAsia="Raleway" w:hAnsi="Raleway" w:cs="Raleway"/>
+        </w:rPr>
+        <w:t>Information / Decisions</w:t>
+      </w:r>
+    </w:p>
+    <w:tbl>
+      <w:tblPr>
+        <w:tblStyle w:val="a0"/>
+        <w:tblW w:w="8910" w:type="dxa"/>
+        <w:tblBorders>
+          <w:top w:val="single" w:sz="6" w:space="0" w:color="000000"/>
+          <w:left w:val="single" w:sz="6" w:space="0" w:color="000000"/>
+          <w:bottom w:val="single" w:sz="6" w:space="0" w:color="000000"/>
+          <w:right w:val="single" w:sz="6" w:space="0" w:color="000000"/>
+          <w:insideH w:val="single" w:sz="6" w:space="0" w:color="000000"/>
+          <w:insideV w:val="single" w:sz="6" w:space="0" w:color="000000"/>
+        </w:tblBorders>
+        <w:tblLayout w:type="fixed"/>
+        <w:tblLook w:val="0600" w:firstRow="0" w:lastRow="0" w:firstColumn="0" w:lastColumn="0" w:noHBand="1" w:noVBand="1"/>
+      </w:tblPr>
+      <w:tblGrid>
+        <w:gridCol w:w="750"/>
+        <w:gridCol w:w="8160"/>
+      </w:tblGrid>
+      <w:tr>
+        <w:tc>
+          <w:tcPr>
+            <w:tcW w:w="750" w:type="dxa"/>
+            <w:tcBorders>
+              <w:top w:val="single" w:sz="8" w:space="0" w:color="808080"/>
+              <w:left w:val="single" w:sz="8" w:space="0" w:color="808080"/>
+              <w:bottom w:val="single" w:sz="8" w:space="0" w:color="808080"/>
+              <w:right w:val="single" w:sz="8" w:space="0" w:color="808080"/>
+            </w:tcBorders>
+            <w:shd w:val="clear" w:color="auto" w:fill="E6E6E6"/>
+            <w:tcMar>
+              <w:top w:w="5" w:type="dxa"/>
+              <w:left w:w="5" w:type="dxa"/>
+              <w:bottom w:w="5" w:type="dxa"/>
+              <w:right w:w="5" w:type="dxa"/>
+            </w:tcMar>
+          </w:tcPr>
+          <w:p>
+            <w:pPr>
+              <w:widowControl w:val="0"/>
+              <w:pBdr>
+                <w:top w:val="nil"/>
+                <w:left w:val="nil"/>
+                <w:bottom w:val="nil"/>
+                <w:right w:val="nil"/>
+                <w:between w:val="nil"/>
+              </w:pBdr>
+              <w:jc w:val="center"/>
+              <w:rPr>
+                <w:rFonts w:ascii="Raleway" w:eastAsia="Raleway" w:hAnsi="Raleway" w:cs="Raleway"/>
+                <w:sz w:val="20"/>
+                <w:szCs w:val="20"/>
+                <w:shd w:val="clear" w:color="auto" w:fill="E6E6E6"/>
+              </w:rPr>
+            </w:pPr>
+            <w:r>
+              <w:rPr>
+                <w:rFonts w:ascii="Raleway" w:eastAsia="Raleway" w:hAnsi="Raleway" w:cs="Raleway"/>
+                <w:sz w:val="20"/>
+                <w:szCs w:val="20"/>
+                <w:shd w:val="clear" w:color="auto" w:fill="E6E6E6"/>
+              </w:rPr>
+              <w:t>No.</w:t>
+            </w:r>
+          </w:p>
+        </w:tc>
+        <w:tc>
+          <w:tcPr>
+            <w:tcW w:w="8160" w:type="dxa"/>
+            <w:tcBorders>
+              <w:top w:val="single" w:sz="8" w:space="0" w:color="808080"/>
+              <w:bottom w:val="single" w:sz="8" w:space="0" w:color="808080"/>
+              <w:right w:val="single" w:sz="8" w:space="0" w:color="808080"/>
+            </w:tcBorders>
+            <w:shd w:val="clear" w:color="auto" w:fill="E6E6E6"/>
+            <w:tcMar>
+              <w:top w:w="5" w:type="dxa"/>
+              <w:left w:w="5" w:type="dxa"/>
+              <w:bottom w:w="5" w:type="dxa"/>
+              <w:right w:w="5" w:type="dxa"/>
+            </w:tcMar>
+          </w:tcPr>
+          <w:p>
+            <w:pPr>
+              <w:widowControl w:val="0"/>
+              <w:pBdr>
+                <w:top w:val="nil"/>
+                <w:left w:val="nil"/>
+                <w:bottom w:val="nil"/>
+                <w:right w:val="nil"/>
+                <w:between w:val="nil"/>
+              </w:pBdr>
+              <w:jc w:val="center"/>
+              <w:rPr>
+                <w:rFonts w:ascii="Raleway" w:eastAsia="Raleway" w:hAnsi="Raleway" w:cs="Raleway"/>
+                <w:sz w:val="20"/>
+                <w:szCs w:val="20"/>
+                <w:shd w:val="clear" w:color="auto" w:fill="E6E6E6"/>
+              </w:rPr>
+            </w:pPr>
+            <w:r>
+              <w:rPr>
+                <w:rFonts w:ascii="Raleway" w:eastAsia="Raleway" w:hAnsi="Raleway" w:cs="Raleway"/>
+                <w:sz w:val="20"/>
+                <w:szCs w:val="20"/>
+                <w:shd w:val="clear" w:color="auto" w:fill="E6E6E6"/>
+              </w:rPr>
+              <w:t>Item</w:t>
+            </w:r>
+          </w:p>
+        </w:tc>
+      </w:tr>
+      <w:tr>
+        <w:tc>
+          <w:tcPr>
+            <w:tcW w:w="750" w:type="dxa"/>
+            <w:tcBorders>
+              <w:left w:val="single" w:sz="8" w:space="0" w:color="808080"/>
+              <w:bottom w:val="single" w:sz="8" w:space="0" w:color="808080"/>
+              <w:right w:val="single" w:sz="8" w:space="0" w:color="808080"/>
+            </w:tcBorders>
+            <w:shd w:val="clear" w:color="auto" w:fill="auto"/>
+            <w:tcMar>
+              <w:top w:w="5" w:type="dxa"/>
+              <w:left w:w="5" w:type="dxa"/>
+              <w:bottom w:w="5" w:type="dxa"/>
+              <w:right w:w="5" w:type="dxa"/>
+            </w:tcMar>
+          </w:tcPr>
+          <w:p>
+            <w:pPr>
+              <w:widowControl w:val="0"/>
+              <w:pBdr>
+                <w:top w:val="nil"/>
+                <w:left w:val="nil"/>
+                <w:bottom w:val="nil"/>
+                <w:right w:val="nil"/>
+                <w:between w:val="nil"/>
+              </w:pBdr>
+              <w:jc w:val="center"/>
+              <w:rPr>
+                <w:rFonts w:ascii="Raleway" w:eastAsia="Raleway" w:hAnsi="Raleway" w:cs="Raleway"/>
+                <w:sz w:val="20"/>
+                <w:szCs w:val="20"/>
+              </w:rPr>
+            </w:pPr>
+          </w:p>
+        </w:tc>
+        <w:tc>
+          <w:tcPr>
+            <w:tcW w:w="8160" w:type="dxa"/>
+            <w:tcBorders>
+              <w:bottom w:val="single" w:sz="8" w:space="0" w:color="808080"/>
+              <w:right w:val="single" w:sz="8" w:space="0" w:color="808080"/>
+            </w:tcBorders>
+            <w:shd w:val="clear" w:color="auto" w:fill="auto"/>
+            <w:tcMar>
+              <w:top w:w="5" w:type="dxa"/>
+              <w:left w:w="5" w:type="dxa"/>
+              <w:bottom w:w="5" w:type="dxa"/>
+              <w:right w:w="5" w:type="dxa"/>
+            </w:tcMar>
+          </w:tcPr>
+          <w:p>
+            <w:pPr>
+              <w:widowControl w:val="0"/>
+              <w:pBdr>
+                <w:top w:val="nil"/>
+                <w:left w:val="nil"/>
+                <w:bottom w:val="nil"/>
+                <w:right w:val="nil"/>
+                <w:between w:val="nil"/>
+              </w:pBdr>
+              <w:rPr>
+                <w:rFonts w:ascii="Raleway" w:eastAsia="Raleway" w:hAnsi="Raleway" w:cs="Raleway"/>
+                <w:sz w:val="20"/>
+                <w:szCs w:val="20"/>
+              </w:rPr>
+            </w:pPr>
+            <w:proofErr w:type="spellStart"/>
+            <w:r>
+              <w:rPr>
+                <w:rFonts w:ascii="Raleway" w:eastAsia="Raleway" w:hAnsi="Raleway" w:cs="Raleway"/>
+                <w:sz w:val="20"/>
+                <w:szCs w:val="20"/>
+              </w:rPr>
+              <w:t>Springboot</w:t>
+            </w:r>
+            <w:proofErr w:type="spellEnd"/>
+            <w:r>
+              <w:rPr>
+                <w:rFonts w:ascii="Raleway" w:eastAsia="Raleway" w:hAnsi="Raleway" w:cs="Raleway"/>
+                <w:sz w:val="20"/>
+                <w:szCs w:val="20"/>
+              </w:rPr>
+              <w:t xml:space="preserve"> database up and running</w:t>
+            </w:r>
+          </w:p>
+        </w:tc>
+      </w:tr>
+      <w:tr>
+        <w:tc>
+          <w:tcPr>
+            <w:tcW w:w="750" w:type="dxa"/>
+            <w:tcBorders>
+              <w:left w:val="single" w:sz="8" w:space="0" w:color="808080"/>
+              <w:bottom w:val="single" w:sz="8" w:space="0" w:color="808080"/>
+              <w:right w:val="single" w:sz="8" w:space="0" w:color="808080"/>
+            </w:tcBorders>
+            <w:shd w:val="clear" w:color="auto" w:fill="auto"/>
+            <w:tcMar>
+              <w:top w:w="5" w:type="dxa"/>
+              <w:left w:w="5" w:type="dxa"/>
+              <w:bottom w:w="5" w:type="dxa"/>
+              <w:right w:w="5" w:type="dxa"/>
+            </w:tcMar>
+          </w:tcPr>
+          <w:p>
+            <w:pPr>
+              <w:widowControl w:val="0"/>
+              <w:pBdr>
+                <w:top w:val="nil"/>
+                <w:left w:val="nil"/>
+                <w:bottom w:val="nil"/>
+                <w:right w:val="nil"/>
+                <w:between w:val="nil"/>
+              </w:pBdr>
+              <w:jc w:val="center"/>
+              <w:rPr>
+                <w:rFonts w:ascii="Raleway" w:eastAsia="Raleway" w:hAnsi="Raleway" w:cs="Raleway"/>
+                <w:sz w:val="20"/>
+                <w:szCs w:val="20"/>
+              </w:rPr>
+            </w:pPr>
+          </w:p>
+        </w:tc>
+        <w:tc>
+          <w:tcPr>
+            <w:tcW w:w="8160" w:type="dxa"/>
+            <w:tcBorders>
+              <w:bottom w:val="single" w:sz="8" w:space="0" w:color="808080"/>
+              <w:right w:val="single" w:sz="8" w:space="0" w:color="808080"/>
+            </w:tcBorders>
+            <w:shd w:val="clear" w:color="auto" w:fill="auto"/>
+            <w:tcMar>
+              <w:top w:w="5" w:type="dxa"/>
+              <w:left w:w="5" w:type="dxa"/>
+              <w:bottom w:w="5" w:type="dxa"/>
+              <w:right w:w="5" w:type="dxa"/>
+            </w:tcMar>
+          </w:tcPr>
+          <w:p>
+            <w:pPr>
+              <w:widowControl w:val="0"/>
+              <w:pBdr>
+                <w:top w:val="nil"/>
+                <w:left w:val="nil"/>
+                <w:bottom w:val="nil"/>
+                <w:right w:val="nil"/>
+                <w:between w:val="nil"/>
+              </w:pBdr>
+              <w:rPr>
+                <w:rFonts w:ascii="Raleway" w:eastAsia="Raleway" w:hAnsi="Raleway" w:cs="Raleway"/>
+                <w:sz w:val="20"/>
+                <w:szCs w:val="20"/>
+              </w:rPr>
+            </w:pPr>
+            <w:r>
+              <w:rPr>
+                <w:rFonts w:ascii="Raleway" w:eastAsia="Raleway" w:hAnsi="Raleway" w:cs="Raleway"/>
+                <w:sz w:val="20"/>
+                <w:szCs w:val="20"/>
+              </w:rPr>
+              <w:t>Book class ready to action</w:t>
+            </w:r>
+          </w:p>
+        </w:tc>
+      </w:tr>
+      <w:tr>
+        <w:tc>
+          <w:tcPr>
+            <w:tcW w:w="750" w:type="dxa"/>
+            <w:tcBorders>
+              <w:left w:val="single" w:sz="8" w:space="0" w:color="808080"/>
+              <w:bottom w:val="single" w:sz="8" w:space="0" w:color="808080"/>
+              <w:right w:val="single" w:sz="8" w:space="0" w:color="808080"/>
+            </w:tcBorders>
+            <w:shd w:val="clear" w:color="auto" w:fill="auto"/>
+            <w:tcMar>
+              <w:top w:w="5" w:type="dxa"/>
+              <w:left w:w="5" w:type="dxa"/>
+              <w:bottom w:w="5" w:type="dxa"/>
+              <w:right w:w="5" w:type="dxa"/>
+            </w:tcMar>
+          </w:tcPr>
+          <w:p>
+            <w:pPr>
+              <w:widowControl w:val="0"/>
+              <w:pBdr>
+                <w:top w:val="nil"/>
+                <w:left w:val="nil"/>
+                <w:bottom w:val="nil"/>
+                <w:right w:val="nil"/>
+                <w:between w:val="nil"/>
+              </w:pBdr>
+              <w:jc w:val="center"/>
+              <w:rPr>
+                <w:rFonts w:ascii="Raleway" w:eastAsia="Raleway" w:hAnsi="Raleway" w:cs="Raleway"/>
+                <w:sz w:val="20"/>
+                <w:szCs w:val="20"/>
+              </w:rPr>
+            </w:pPr>
+          </w:p>
+        </w:tc>
+        <w:tc>
+          <w:tcPr>
+            <w:tcW w:w="8160" w:type="dxa"/>
+            <w:tcBorders>
+              <w:bottom w:val="single" w:sz="8" w:space="0" w:color="808080"/>
+              <w:right w:val="single" w:sz="8" w:space="0" w:color="808080"/>
+            </w:tcBorders>
+            <w:shd w:val="clear" w:color="auto" w:fill="auto"/>
+            <w:tcMar>
+              <w:top w:w="5" w:type="dxa"/>
+              <w:left w:w="5" w:type="dxa"/>
+              <w:bottom w:w="5" w:type="dxa"/>
+              <w:right w:w="5" w:type="dxa"/>
+            </w:tcMar>
+          </w:tcPr>
+          <w:p>
+            <w:pPr>
+              <w:widowControl w:val="0"/>
+              <w:pBdr>
+                <w:top w:val="nil"/>
+                <w:left w:val="nil"/>
+                <w:bottom w:val="nil"/>
+                <w:right w:val="nil"/>
+                <w:between w:val="nil"/>
+              </w:pBdr>
+              <w:rPr>
+                <w:rFonts w:ascii="Raleway" w:eastAsia="Raleway" w:hAnsi="Raleway" w:cs="Raleway"/>
+                <w:sz w:val="20"/>
+                <w:szCs w:val="20"/>
+              </w:rPr>
+            </w:pPr>
+          </w:p>
+        </w:tc>
+      </w:tr>
+      <w:tr>
+        <w:tc>
+          <w:tcPr>
+            <w:tcW w:w="750" w:type="dxa"/>
+            <w:tcBorders>
+              <w:left w:val="single" w:sz="8" w:space="0" w:color="808080"/>
+              <w:bottom w:val="single" w:sz="8" w:space="0" w:color="808080"/>
+              <w:right w:val="single" w:sz="8" w:space="0" w:color="808080"/>
+            </w:tcBorders>
+            <w:shd w:val="clear" w:color="auto" w:fill="auto"/>
+            <w:tcMar>
+              <w:top w:w="5" w:type="dxa"/>
+              <w:left w:w="5" w:type="dxa"/>
+              <w:bottom w:w="5" w:type="dxa"/>
+              <w:right w:w="5" w:type="dxa"/>
+            </w:tcMar>
+          </w:tcPr>
+          <w:p>
+            <w:pPr>
+              <w:widowControl w:val="0"/>
+              <w:jc w:val="center"/>
+              <w:rPr>
+                <w:rFonts w:ascii="Raleway" w:eastAsia="Raleway" w:hAnsi="Raleway" w:cs="Raleway"/>
+                <w:sz w:val="20"/>
+                <w:szCs w:val="20"/>
+              </w:rPr>
+            </w:pPr>
+          </w:p>
+        </w:tc>
+        <w:tc>
+          <w:tcPr>
+            <w:tcW w:w="8160" w:type="dxa"/>
+            <w:tcBorders>
+              <w:bottom w:val="single" w:sz="8" w:space="0" w:color="808080"/>
+              <w:right w:val="single" w:sz="8" w:space="0" w:color="808080"/>
+            </w:tcBorders>
+            <w:shd w:val="clear" w:color="auto" w:fill="auto"/>
+            <w:tcMar>
+              <w:top w:w="5" w:type="dxa"/>
+              <w:left w:w="5" w:type="dxa"/>
+              <w:bottom w:w="5" w:type="dxa"/>
+              <w:right w:w="5" w:type="dxa"/>
+            </w:tcMar>
+          </w:tcPr>
+          <w:p>
+            <w:pPr>
+              <w:widowControl w:val="0"/>
+              <w:pBdr>
+                <w:top w:val="nil"/>
+                <w:left w:val="nil"/>
+                <w:bottom w:val="nil"/>
+                <w:right w:val="nil"/>
+                <w:between w:val="nil"/>
+              </w:pBdr>
+              <w:rPr>
+                <w:rFonts w:ascii="Raleway" w:eastAsia="Raleway" w:hAnsi="Raleway" w:cs="Raleway"/>
+                <w:sz w:val="20"/>
+                <w:szCs w:val="20"/>
+              </w:rPr>
+            </w:pPr>
+          </w:p>
+        </w:tc>
+      </w:tr>
+      <w:tr>
+        <w:tc>
+          <w:tcPr>
+            <w:tcW w:w="750" w:type="dxa"/>
+            <w:tcBorders>
+              <w:left w:val="single" w:sz="8" w:space="0" w:color="808080"/>
+              <w:bottom w:val="single" w:sz="8" w:space="0" w:color="808080"/>
+              <w:right w:val="single" w:sz="8" w:space="0" w:color="808080"/>
+            </w:tcBorders>
+            <w:shd w:val="clear" w:color="auto" w:fill="auto"/>
+            <w:tcMar>
+              <w:top w:w="5" w:type="dxa"/>
+              <w:left w:w="5" w:type="dxa"/>
+              <w:bottom w:w="5" w:type="dxa"/>
+              <w:right w:w="5" w:type="dxa"/>
+            </w:tcMar>
+          </w:tcPr>
+          <w:p>
+            <w:pPr>
+              <w:widowControl w:val="0"/>
+              <w:jc w:val="center"/>
+              <w:rPr>
+                <w:rFonts w:ascii="Raleway" w:eastAsia="Raleway" w:hAnsi="Raleway" w:cs="Raleway"/>
+                <w:sz w:val="20"/>
+                <w:szCs w:val="20"/>
+              </w:rPr>
+            </w:pPr>
+          </w:p>
+        </w:tc>
+        <w:tc>
+          <w:tcPr>
+            <w:tcW w:w="8160" w:type="dxa"/>
+            <w:tcBorders>
+              <w:bottom w:val="single" w:sz="8" w:space="0" w:color="808080"/>
+              <w:right w:val="single" w:sz="8" w:space="0" w:color="808080"/>
+            </w:tcBorders>
+            <w:shd w:val="clear" w:color="auto" w:fill="auto"/>
+            <w:tcMar>
+              <w:top w:w="5" w:type="dxa"/>
+              <w:left w:w="5" w:type="dxa"/>
+              <w:bottom w:w="5" w:type="dxa"/>
+              <w:right w:w="5" w:type="dxa"/>
+            </w:tcMar>
+          </w:tcPr>
+          <w:p>
+            <w:pPr>
+              <w:widowControl w:val="0"/>
+              <w:pBdr>
+                <w:top w:val="nil"/>
+                <w:left w:val="nil"/>
+                <w:bottom w:val="nil"/>
+                <w:right w:val="nil"/>
+                <w:between w:val="nil"/>
+              </w:pBdr>
+              <w:rPr>
+                <w:rFonts w:ascii="Raleway" w:eastAsia="Raleway" w:hAnsi="Raleway" w:cs="Raleway"/>
+                <w:sz w:val="20"/>
+                <w:szCs w:val="20"/>
+              </w:rPr>
+            </w:pPr>
+          </w:p>
+        </w:tc>
+      </w:tr>
+    </w:tbl>
+    <w:p>
+      <w:pPr>
+        <w:pStyle w:val="Heading2"/>
+        <w:rPr>
+          <w:rFonts w:ascii="Raleway" w:eastAsia="Raleway" w:hAnsi="Raleway" w:cs="Raleway"/>
+        </w:rPr>
+      </w:pPr>
+      <w:r>
+        <w:rPr>
+          <w:rFonts w:ascii="Raleway" w:eastAsia="Raleway" w:hAnsi="Raleway" w:cs="Raleway"/>
+        </w:rPr>
+        <w:t>Action Items</w:t>
+      </w:r>
+    </w:p>
+    <w:tbl>
+      <w:tblPr>
+        <w:tblStyle w:val="a1"/>
+        <w:tblW w:w="8925" w:type="dxa"/>
+        <w:tblInd w:w="-39" w:type="dxa"/>
+        <w:tblBorders>
+          <w:top w:val="single" w:sz="6" w:space="0" w:color="000000"/>
+          <w:left w:val="single" w:sz="6" w:space="0" w:color="000000"/>
+          <w:bottom w:val="single" w:sz="6" w:space="0" w:color="000000"/>
+          <w:right w:val="single" w:sz="6" w:space="0" w:color="000000"/>
+          <w:insideH w:val="single" w:sz="6" w:space="0" w:color="000000"/>
+          <w:insideV w:val="single" w:sz="6" w:space="0" w:color="000000"/>
+        </w:tblBorders>
+        <w:tblLayout w:type="fixed"/>
+        <w:tblLook w:val="0600" w:firstRow="0" w:lastRow="0" w:firstColumn="0" w:lastColumn="0" w:noHBand="1" w:noVBand="1"/>
+      </w:tblPr>
+      <w:tblGrid>
+        <w:gridCol w:w="840"/>
+        <w:gridCol w:w="5130"/>
+        <w:gridCol w:w="1590"/>
+        <w:gridCol w:w="1365"/>
+      </w:tblGrid>
+      <w:tr>
+        <w:tc>
+          <w:tcPr>
+            <w:tcW w:w="840" w:type="dxa"/>
+            <w:tcBorders>
+              <w:top w:val="single" w:sz="8" w:space="0" w:color="808080"/>
+              <w:left w:val="single" w:sz="8" w:space="0" w:color="808080"/>
+              <w:bottom w:val="single" w:sz="8" w:space="0" w:color="808080"/>
+              <w:right w:val="single" w:sz="8" w:space="0" w:color="808080"/>
+            </w:tcBorders>
+            <w:shd w:val="clear" w:color="auto" w:fill="E6E6E6"/>
+            <w:tcMar>
+              <w:top w:w="5" w:type="dxa"/>
+              <w:left w:w="5" w:type="dxa"/>
+              <w:bottom w:w="5" w:type="dxa"/>
+              <w:right w:w="5" w:type="dxa"/>
+            </w:tcMar>
+          </w:tcPr>
+          <w:p>
+            <w:pPr>
+              <w:widowControl w:val="0"/>
+              <w:pBdr>
+                <w:top w:val="nil"/>
+                <w:left w:val="nil"/>
+                <w:bottom w:val="nil"/>
+                <w:right w:val="nil"/>
+                <w:between w:val="nil"/>
+              </w:pBdr>
+              <w:jc w:val="center"/>
+              <w:rPr>
+                <w:rFonts w:ascii="Raleway" w:eastAsia="Raleway" w:hAnsi="Raleway" w:cs="Raleway"/>
+                <w:sz w:val="20"/>
+                <w:szCs w:val="20"/>
+                <w:shd w:val="clear" w:color="auto" w:fill="E6E6E6"/>
+              </w:rPr>
+            </w:pPr>
+            <w:r>
+              <w:rPr>
+                <w:rFonts w:ascii="Raleway" w:eastAsia="Raleway" w:hAnsi="Raleway" w:cs="Raleway"/>
+                <w:sz w:val="20"/>
+                <w:szCs w:val="20"/>
+                <w:shd w:val="clear" w:color="auto" w:fill="E6E6E6"/>
+              </w:rPr>
+              <w:t>No.</w:t>
+            </w:r>
+          </w:p>
+        </w:tc>
+        <w:tc>
+          <w:tcPr>
+            <w:tcW w:w="5130" w:type="dxa"/>
+            <w:tcBorders>
+              <w:top w:val="single" w:sz="8" w:space="0" w:color="808080"/>
+              <w:bottom w:val="single" w:sz="8" w:space="0" w:color="808080"/>
+              <w:right w:val="single" w:sz="8" w:space="0" w:color="808080"/>
+            </w:tcBorders>
+            <w:shd w:val="clear" w:color="auto" w:fill="E6E6E6"/>
+            <w:tcMar>
+              <w:top w:w="5" w:type="dxa"/>
+              <w:left w:w="5" w:type="dxa"/>
+              <w:bottom w:w="5" w:type="dxa"/>
+              <w:right w:w="5" w:type="dxa"/>
+            </w:tcMar>
+          </w:tcPr>
+          <w:p>
+            <w:pPr>
+              <w:widowControl w:val="0"/>
+              <w:pBdr>
+                <w:top w:val="nil"/>
+                <w:left w:val="nil"/>
+                <w:bottom w:val="nil"/>
+                <w:right w:val="nil"/>
+                <w:between w:val="nil"/>
+              </w:pBdr>
+              <w:jc w:val="center"/>
+              <w:rPr>
+                <w:rFonts w:ascii="Raleway" w:eastAsia="Raleway" w:hAnsi="Raleway" w:cs="Raleway"/>
+                <w:sz w:val="20"/>
+                <w:szCs w:val="20"/>
+                <w:shd w:val="clear" w:color="auto" w:fill="E6E6E6"/>
+              </w:rPr>
+            </w:pPr>
+            <w:r>
+              <w:rPr>
+                <w:rFonts w:ascii="Raleway" w:eastAsia="Raleway" w:hAnsi="Raleway" w:cs="Raleway"/>
+                <w:sz w:val="20"/>
+                <w:szCs w:val="20"/>
+                <w:shd w:val="clear" w:color="auto" w:fill="E6E6E6"/>
+              </w:rPr>
+              <w:t>Item</w:t>
+            </w:r>
+          </w:p>
+        </w:tc>
+        <w:tc>
+          <w:tcPr>
+            <w:tcW w:w="1590" w:type="dxa"/>
+            <w:tcBorders>
+              <w:top w:val="single" w:sz="8" w:space="0" w:color="808080"/>
+              <w:bottom w:val="single" w:sz="8" w:space="0" w:color="808080"/>
+              <w:right w:val="single" w:sz="8" w:space="0" w:color="808080"/>
+            </w:tcBorders>
+            <w:shd w:val="clear" w:color="auto" w:fill="E6E6E6"/>
+            <w:tcMar>
+              <w:top w:w="5" w:type="dxa"/>
+              <w:left w:w="5" w:type="dxa"/>
+              <w:bottom w:w="5" w:type="dxa"/>
+              <w:right w:w="5" w:type="dxa"/>
+            </w:tcMar>
+          </w:tcPr>
+          <w:p>
+            <w:pPr>
+              <w:widowControl w:val="0"/>
+              <w:pBdr>
+                <w:top w:val="nil"/>
+                <w:left w:val="nil"/>
+                <w:bottom w:val="nil"/>
+                <w:right w:val="nil"/>
+                <w:between w:val="nil"/>
+              </w:pBdr>
+              <w:jc w:val="center"/>
+              <w:rPr>
+                <w:rFonts w:ascii="Raleway" w:eastAsia="Raleway" w:hAnsi="Raleway" w:cs="Raleway"/>
+                <w:sz w:val="20"/>
+                <w:szCs w:val="20"/>
+                <w:shd w:val="clear" w:color="auto" w:fill="E6E6E6"/>
+              </w:rPr>
+            </w:pPr>
+            <w:r>
+              <w:rPr>
+                <w:rFonts w:ascii="Raleway" w:eastAsia="Raleway" w:hAnsi="Raleway" w:cs="Raleway"/>
+                <w:sz w:val="20"/>
+                <w:szCs w:val="20"/>
+                <w:shd w:val="clear" w:color="auto" w:fill="E6E6E6"/>
+              </w:rPr>
+              <w:t>Who</w:t>
+            </w:r>
+          </w:p>
+        </w:tc>
+        <w:tc>
+          <w:tcPr>
+            <w:tcW w:w="1365" w:type="dxa"/>
+            <w:tcBorders>
+              <w:top w:val="single" w:sz="8" w:space="0" w:color="808080"/>
+              <w:bottom w:val="single" w:sz="8" w:space="0" w:color="808080"/>
+              <w:right w:val="single" w:sz="8" w:space="0" w:color="808080"/>
+            </w:tcBorders>
+            <w:shd w:val="clear" w:color="auto" w:fill="E6E6E6"/>
+            <w:tcMar>
+              <w:top w:w="5" w:type="dxa"/>
+              <w:left w:w="5" w:type="dxa"/>
+              <w:bottom w:w="5" w:type="dxa"/>
+              <w:right w:w="5" w:type="dxa"/>
+            </w:tcMar>
+          </w:tcPr>
+          <w:p>
+            <w:pPr>
+              <w:widowControl w:val="0"/>
+              <w:pBdr>
+                <w:top w:val="nil"/>
+                <w:left w:val="nil"/>
+                <w:bottom w:val="nil"/>
+                <w:right w:val="nil"/>
+                <w:between w:val="nil"/>
+              </w:pBdr>
+              <w:jc w:val="center"/>
+              <w:rPr>
+                <w:rFonts w:ascii="Raleway" w:eastAsia="Raleway" w:hAnsi="Raleway" w:cs="Raleway"/>
+                <w:sz w:val="20"/>
+                <w:szCs w:val="20"/>
+                <w:shd w:val="clear" w:color="auto" w:fill="E6E6E6"/>
+              </w:rPr>
+            </w:pPr>
+            <w:r>
+              <w:rPr>
+                <w:rFonts w:ascii="Raleway" w:eastAsia="Raleway" w:hAnsi="Raleway" w:cs="Raleway"/>
+                <w:sz w:val="20"/>
+                <w:szCs w:val="20"/>
+                <w:shd w:val="clear" w:color="auto" w:fill="E6E6E6"/>
+              </w:rPr>
+              <w:t>By</w:t>
+            </w:r>
+          </w:p>
+        </w:tc>
+      </w:tr>
+      <w:tr>
+        <w:tc>
+          <w:tcPr>
+            <w:tcW w:w="840" w:type="dxa"/>
+            <w:tcBorders>
+              <w:left w:val="single" w:sz="8" w:space="0" w:color="808080"/>
+              <w:bottom w:val="single" w:sz="8" w:space="0" w:color="808080"/>
+              <w:right w:val="single" w:sz="8" w:space="0" w:color="808080"/>
+            </w:tcBorders>
+            <w:shd w:val="clear" w:color="auto" w:fill="auto"/>
+            <w:tcMar>
+              <w:top w:w="5" w:type="dxa"/>
+              <w:left w:w="5" w:type="dxa"/>
+              <w:bottom w:w="5" w:type="dxa"/>
+              <w:right w:w="5" w:type="dxa"/>
+            </w:tcMar>
+          </w:tcPr>
+          <w:p>
+            <w:pPr>
+              <w:widowControl w:val="0"/>
+              <w:pBdr>
+                <w:top w:val="nil"/>
+                <w:left w:val="nil"/>
+                <w:bottom w:val="nil"/>
+                <w:right w:val="nil"/>
+                <w:between w:val="nil"/>
+              </w:pBdr>
+              <w:jc w:val="center"/>
+              <w:rPr>
+                <w:rFonts w:ascii="Raleway" w:eastAsia="Raleway" w:hAnsi="Raleway" w:cs="Raleway"/>
+                <w:sz w:val="20"/>
+                <w:szCs w:val="20"/>
+              </w:rPr>
+            </w:pPr>
+          </w:p>
+        </w:tc>
+        <w:tc>
+          <w:tcPr>
+            <w:tcW w:w="5130" w:type="dxa"/>
+            <w:tcBorders>
+              <w:bottom w:val="single" w:sz="8" w:space="0" w:color="808080"/>
+              <w:right w:val="single" w:sz="8" w:space="0" w:color="808080"/>
+            </w:tcBorders>
+            <w:shd w:val="clear" w:color="auto" w:fill="auto"/>
+            <w:tcMar>
+              <w:top w:w="5" w:type="dxa"/>
+              <w:left w:w="5" w:type="dxa"/>
+              <w:bottom w:w="5" w:type="dxa"/>
+              <w:right w:w="5" w:type="dxa"/>
+            </w:tcMar>
+          </w:tcPr>
+          <w:p>
+            <w:pPr>
+              <w:widowControl w:val="0"/>
+              <w:pBdr>
+                <w:top w:val="nil"/>
+                <w:left w:val="nil"/>
+                <w:bottom w:val="nil"/>
+                <w:right w:val="nil"/>
+                <w:between w:val="nil"/>
+              </w:pBdr>
+              <w:rPr>
+                <w:rFonts w:ascii="Raleway" w:eastAsia="Raleway" w:hAnsi="Raleway" w:cs="Raleway"/>
+                <w:sz w:val="20"/>
+                <w:szCs w:val="20"/>
+              </w:rPr>
+            </w:pPr>
+            <w:r>
+              <w:rPr>
+                <w:rFonts w:ascii="Raleway" w:eastAsia="Raleway" w:hAnsi="Raleway" w:cs="Raleway"/>
+                <w:sz w:val="20"/>
+                <w:szCs w:val="20"/>
+              </w:rPr>
+              <w:t>Book microservice</w:t>
+            </w:r>
+          </w:p>
+        </w:tc>
+        <w:tc>
+          <w:tcPr>
+            <w:tcW w:w="1590" w:type="dxa"/>
+            <w:tcBorders>
+              <w:bottom w:val="single" w:sz="8" w:space="0" w:color="808080"/>
+              <w:right w:val="single" w:sz="8" w:space="0" w:color="808080"/>
+            </w:tcBorders>
+            <w:shd w:val="clear" w:color="auto" w:fill="auto"/>
+            <w:tcMar>
+              <w:top w:w="5" w:type="dxa"/>
+              <w:left w:w="5" w:type="dxa"/>
+              <w:bottom w:w="5" w:type="dxa"/>
+              <w:right w:w="5" w:type="dxa"/>
+            </w:tcMar>
+          </w:tcPr>
+          <w:p>
+            <w:pPr>
+              <w:widowControl w:val="0"/>
+              <w:pBdr>
+                <w:top w:val="nil"/>
+                <w:left w:val="nil"/>
+                <w:bottom w:val="nil"/>
+                <w:right w:val="nil"/>
+                <w:between w:val="nil"/>
+              </w:pBdr>
+              <w:rPr>
+                <w:rFonts w:ascii="Raleway" w:eastAsia="Raleway" w:hAnsi="Raleway" w:cs="Raleway"/>
+                <w:sz w:val="20"/>
+                <w:szCs w:val="20"/>
+              </w:rPr>
+            </w:pPr>
+            <w:r>
+              <w:rPr>
+                <w:rFonts w:ascii="Raleway" w:eastAsia="Raleway" w:hAnsi="Raleway" w:cs="Raleway"/>
+                <w:sz w:val="20"/>
+                <w:szCs w:val="20"/>
+              </w:rPr>
+              <w:t>Tessa</w:t>
+            </w:r>
+          </w:p>
+        </w:tc>
+        <w:tc>
+          <w:tcPr>
+            <w:tcW w:w="1365" w:type="dxa"/>
+            <w:tcBorders>
+              <w:bottom w:val="single" w:sz="8" w:space="0" w:color="808080"/>
+              <w:right w:val="single" w:sz="8" w:space="0" w:color="808080"/>
+            </w:tcBorders>
+            <w:shd w:val="clear" w:color="auto" w:fill="auto"/>
+            <w:tcMar>
+              <w:top w:w="5" w:type="dxa"/>
+              <w:left w:w="5" w:type="dxa"/>
+              <w:bottom w:w="5" w:type="dxa"/>
+              <w:right w:w="5" w:type="dxa"/>
+            </w:tcMar>
+          </w:tcPr>
+          <w:p>
+            <w:pPr>
+              <w:widowControl w:val="0"/>
+              <w:pBdr>
+                <w:top w:val="nil"/>
+                <w:left w:val="nil"/>
+                <w:bottom w:val="nil"/>
+                <w:right w:val="nil"/>
+                <w:between w:val="nil"/>
+              </w:pBdr>
+              <w:rPr>
+                <w:rFonts w:ascii="Raleway" w:eastAsia="Raleway" w:hAnsi="Raleway" w:cs="Raleway"/>
+                <w:sz w:val="20"/>
+                <w:szCs w:val="20"/>
+              </w:rPr>
+            </w:pPr>
+            <w:r>
+              <w:rPr>
+                <w:rFonts w:ascii="Raleway" w:eastAsia="Raleway" w:hAnsi="Raleway" w:cs="Raleway"/>
+                <w:sz w:val="20"/>
+                <w:szCs w:val="20"/>
+              </w:rPr>
+              <w:t>6</w:t>
+            </w:r>
+            <w:r>
+              <w:rPr>
+                <w:rFonts w:ascii="Raleway" w:eastAsia="Raleway" w:hAnsi="Raleway" w:cs="Raleway"/>
+                <w:sz w:val="20"/>
+                <w:szCs w:val="20"/>
+              </w:rPr>
+              <w:t>/09</w:t>
+            </w:r>
+          </w:p>
+        </w:tc>
+      </w:tr>
+      <w:tr>
+        <w:tc>
+          <w:tcPr>
+            <w:tcW w:w="840" w:type="dxa"/>
+            <w:tcBorders>
+              <w:left w:val="single" w:sz="8" w:space="0" w:color="808080"/>
+              <w:bottom w:val="single" w:sz="8" w:space="0" w:color="808080"/>
+              <w:right w:val="single" w:sz="8" w:space="0" w:color="808080"/>
+            </w:tcBorders>
+            <w:shd w:val="clear" w:color="auto" w:fill="auto"/>
+            <w:tcMar>
+              <w:top w:w="5" w:type="dxa"/>
+              <w:left w:w="5" w:type="dxa"/>
+              <w:bottom w:w="5" w:type="dxa"/>
+              <w:right w:w="5" w:type="dxa"/>
+            </w:tcMar>
+          </w:tcPr>
+          <w:p>
+            <w:pPr>
+              <w:widowControl w:val="0"/>
+              <w:pBdr>
+                <w:top w:val="nil"/>
+                <w:left w:val="nil"/>
+                <w:bottom w:val="nil"/>
+                <w:right w:val="nil"/>
+                <w:between w:val="nil"/>
+              </w:pBdr>
+              <w:jc w:val="center"/>
+              <w:rPr>
+                <w:rFonts w:ascii="Raleway" w:eastAsia="Raleway" w:hAnsi="Raleway" w:cs="Raleway"/>
+                <w:sz w:val="20"/>
+                <w:szCs w:val="20"/>
+              </w:rPr>
+            </w:pPr>
+          </w:p>
+        </w:tc>
+        <w:tc>
+          <w:tcPr>
+            <w:tcW w:w="5130" w:type="dxa"/>
+            <w:tcBorders>
+              <w:bottom w:val="single" w:sz="8" w:space="0" w:color="808080"/>
+              <w:right w:val="single" w:sz="8" w:space="0" w:color="808080"/>
+            </w:tcBorders>
+            <w:shd w:val="clear" w:color="auto" w:fill="auto"/>
+            <w:tcMar>
+              <w:top w:w="5" w:type="dxa"/>
+              <w:left w:w="5" w:type="dxa"/>
+              <w:bottom w:w="5" w:type="dxa"/>
+              <w:right w:w="5" w:type="dxa"/>
+            </w:tcMar>
+          </w:tcPr>
+          <w:p>
+            <w:pPr>
+              <w:widowControl w:val="0"/>
+              <w:pBdr>
+                <w:top w:val="nil"/>
+                <w:left w:val="nil"/>
+                <w:bottom w:val="nil"/>
+                <w:right w:val="nil"/>
+                <w:between w:val="nil"/>
+              </w:pBdr>
+              <w:rPr>
+                <w:rFonts w:ascii="Raleway" w:eastAsia="Raleway" w:hAnsi="Raleway" w:cs="Raleway"/>
+                <w:sz w:val="20"/>
+                <w:szCs w:val="20"/>
+              </w:rPr>
+            </w:pPr>
+            <w:r>
+              <w:rPr>
+                <w:rFonts w:ascii="Raleway" w:eastAsia="Raleway" w:hAnsi="Raleway" w:cs="Raleway"/>
+                <w:sz w:val="20"/>
+                <w:szCs w:val="20"/>
+              </w:rPr>
+              <w:t>Database work</w:t>
+            </w:r>
+          </w:p>
+        </w:tc>
+        <w:tc>
+          <w:tcPr>
+            <w:tcW w:w="1590" w:type="dxa"/>
+            <w:tcBorders>
+              <w:bottom w:val="single" w:sz="8" w:space="0" w:color="808080"/>
+              <w:right w:val="single" w:sz="8" w:space="0" w:color="808080"/>
+            </w:tcBorders>
+            <w:shd w:val="clear" w:color="auto" w:fill="auto"/>
+            <w:tcMar>
+              <w:top w:w="5" w:type="dxa"/>
+              <w:left w:w="5" w:type="dxa"/>
+              <w:bottom w:w="5" w:type="dxa"/>
+              <w:right w:w="5" w:type="dxa"/>
+            </w:tcMar>
+          </w:tcPr>
+          <w:p>
+            <w:pPr>
+              <w:widowControl w:val="0"/>
+              <w:pBdr>
+                <w:top w:val="nil"/>
+                <w:left w:val="nil"/>
+                <w:bottom w:val="nil"/>
+                <w:right w:val="nil"/>
+                <w:between w:val="nil"/>
+              </w:pBdr>
+              <w:rPr>
+                <w:rFonts w:ascii="Raleway" w:eastAsia="Raleway" w:hAnsi="Raleway" w:cs="Raleway"/>
+                <w:sz w:val="20"/>
+                <w:szCs w:val="20"/>
+              </w:rPr>
+            </w:pPr>
+            <w:r>
+              <w:rPr>
+                <w:rFonts w:ascii="Raleway" w:eastAsia="Raleway" w:hAnsi="Raleway" w:cs="Raleway"/>
+                <w:sz w:val="20"/>
+                <w:szCs w:val="20"/>
+              </w:rPr>
+              <w:t>H, D</w:t>
+            </w:r>
+          </w:p>
+        </w:tc>
+        <w:tc>
+          <w:tcPr>
+            <w:tcW w:w="1365" w:type="dxa"/>
+            <w:tcBorders>
+              <w:bottom w:val="single" w:sz="8" w:space="0" w:color="808080"/>
+              <w:right w:val="single" w:sz="8" w:space="0" w:color="808080"/>
+            </w:tcBorders>
+            <w:shd w:val="clear" w:color="auto" w:fill="auto"/>
+            <w:tcMar>
+              <w:top w:w="5" w:type="dxa"/>
+              <w:left w:w="5" w:type="dxa"/>
+              <w:bottom w:w="5" w:type="dxa"/>
+              <w:right w:w="5" w:type="dxa"/>
+            </w:tcMar>
+          </w:tcPr>
+          <w:p>
+            <w:pPr>
+              <w:widowControl w:val="0"/>
+              <w:rPr>
+                <w:rFonts w:ascii="Raleway" w:eastAsia="Raleway" w:hAnsi="Raleway" w:cs="Raleway"/>
+                <w:sz w:val="20"/>
+                <w:szCs w:val="20"/>
+              </w:rPr>
+            </w:pPr>
+          </w:p>
+        </w:tc>
+      </w:tr>
+      <w:tr>
+        <w:tc>
+          <w:tcPr>
+            <w:tcW w:w="840" w:type="dxa"/>
+            <w:tcBorders>
+              <w:left w:val="single" w:sz="8" w:space="0" w:color="808080"/>
+              <w:bottom w:val="single" w:sz="8" w:space="0" w:color="808080"/>
+              <w:right w:val="single" w:sz="8" w:space="0" w:color="808080"/>
+            </w:tcBorders>
+            <w:shd w:val="clear" w:color="auto" w:fill="auto"/>
+            <w:tcMar>
+              <w:top w:w="5" w:type="dxa"/>
+              <w:left w:w="5" w:type="dxa"/>
+              <w:bottom w:w="5" w:type="dxa"/>
+              <w:right w:w="5" w:type="dxa"/>
+            </w:tcMar>
+          </w:tcPr>
+          <w:p>
+            <w:pPr>
+              <w:widowControl w:val="0"/>
+              <w:pBdr>
+                <w:top w:val="nil"/>
+                <w:left w:val="nil"/>
+                <w:bottom w:val="nil"/>
+                <w:right w:val="nil"/>
+                <w:between w:val="nil"/>
+              </w:pBdr>
+              <w:jc w:val="center"/>
+              <w:rPr>
+                <w:rFonts w:ascii="Raleway" w:eastAsia="Raleway" w:hAnsi="Raleway" w:cs="Raleway"/>
+                <w:sz w:val="20"/>
+                <w:szCs w:val="20"/>
+              </w:rPr>
+            </w:pPr>
+          </w:p>
+        </w:tc>
+        <w:tc>
+          <w:tcPr>
+            <w:tcW w:w="5130" w:type="dxa"/>
+            <w:tcBorders>
+              <w:bottom w:val="single" w:sz="8" w:space="0" w:color="808080"/>
+              <w:right w:val="single" w:sz="8" w:space="0" w:color="808080"/>
+            </w:tcBorders>
+            <w:shd w:val="clear" w:color="auto" w:fill="auto"/>
+            <w:tcMar>
+              <w:top w:w="5" w:type="dxa"/>
+              <w:left w:w="5" w:type="dxa"/>
+              <w:bottom w:w="5" w:type="dxa"/>
+              <w:right w:w="5" w:type="dxa"/>
+            </w:tcMar>
+          </w:tcPr>
+          <w:p>
+            <w:pPr>
+              <w:widowControl w:val="0"/>
+              <w:pBdr>
+                <w:top w:val="nil"/>
+                <w:left w:val="nil"/>
+                <w:bottom w:val="nil"/>
+                <w:right w:val="nil"/>
+                <w:between w:val="nil"/>
+              </w:pBdr>
+              <w:rPr>
+                <w:rFonts w:ascii="Raleway" w:eastAsia="Raleway" w:hAnsi="Raleway" w:cs="Raleway"/>
+                <w:sz w:val="20"/>
+                <w:szCs w:val="20"/>
+              </w:rPr>
+            </w:pPr>
+            <w:r>
+              <w:rPr>
+                <w:rFonts w:ascii="Raleway" w:eastAsia="Raleway" w:hAnsi="Raleway" w:cs="Raleway"/>
+                <w:sz w:val="20"/>
+                <w:szCs w:val="20"/>
+              </w:rPr>
+              <w:t>Login work</w:t>
+            </w:r>
+          </w:p>
+        </w:tc>
+        <w:tc>
+          <w:tcPr>
+            <w:tcW w:w="1590" w:type="dxa"/>
+            <w:tcBorders>
+              <w:bottom w:val="single" w:sz="8" w:space="0" w:color="808080"/>
+              <w:right w:val="single" w:sz="8" w:space="0" w:color="808080"/>
+            </w:tcBorders>
+            <w:shd w:val="clear" w:color="auto" w:fill="auto"/>
+            <w:tcMar>
+              <w:top w:w="5" w:type="dxa"/>
+              <w:left w:w="5" w:type="dxa"/>
+              <w:bottom w:w="5" w:type="dxa"/>
+              <w:right w:w="5" w:type="dxa"/>
+            </w:tcMar>
+          </w:tcPr>
+          <w:p>
+            <w:pPr>
+              <w:widowControl w:val="0"/>
+              <w:pBdr>
+                <w:top w:val="nil"/>
+                <w:left w:val="nil"/>
+                <w:bottom w:val="nil"/>
+                <w:right w:val="nil"/>
+                <w:between w:val="nil"/>
+              </w:pBdr>
+              <w:rPr>
+                <w:rFonts w:ascii="Raleway" w:eastAsia="Raleway" w:hAnsi="Raleway" w:cs="Raleway"/>
+                <w:sz w:val="20"/>
+                <w:szCs w:val="20"/>
+              </w:rPr>
+            </w:pPr>
+            <w:r>
+              <w:rPr>
+                <w:rFonts w:ascii="Raleway" w:eastAsia="Raleway" w:hAnsi="Raleway" w:cs="Raleway"/>
+                <w:sz w:val="20"/>
+                <w:szCs w:val="20"/>
+              </w:rPr>
+              <w:t>C</w:t>
+            </w:r>
+          </w:p>
+        </w:tc>
+        <w:tc>
+          <w:tcPr>
+            <w:tcW w:w="1365" w:type="dxa"/>
+            <w:tcBorders>
+              <w:bottom w:val="single" w:sz="8" w:space="0" w:color="808080"/>
+              <w:right w:val="single" w:sz="8" w:space="0" w:color="808080"/>
+            </w:tcBorders>
+            <w:shd w:val="clear" w:color="auto" w:fill="auto"/>
+            <w:tcMar>
+              <w:top w:w="5" w:type="dxa"/>
+              <w:left w:w="5" w:type="dxa"/>
+              <w:bottom w:w="5" w:type="dxa"/>
+              <w:right w:w="5" w:type="dxa"/>
+            </w:tcMar>
+          </w:tcPr>
+          <w:p>
+            <w:pPr>
+              <w:widowControl w:val="0"/>
+              <w:rPr>
+                <w:rFonts w:ascii="Raleway" w:eastAsia="Raleway" w:hAnsi="Raleway" w:cs="Raleway"/>
+                <w:sz w:val="20"/>
+                <w:szCs w:val="20"/>
+              </w:rPr>
+            </w:pPr>
+          </w:p>
+        </w:tc>
+      </w:tr>
+      <w:tr>
+        <w:tc>
+          <w:tcPr>
+            <w:tcW w:w="840" w:type="dxa"/>
+            <w:tcBorders>
+              <w:left w:val="single" w:sz="8" w:space="0" w:color="808080"/>
+              <w:bottom w:val="single" w:sz="8" w:space="0" w:color="808080"/>
+              <w:right w:val="single" w:sz="8" w:space="0" w:color="808080"/>
+            </w:tcBorders>
+            <w:shd w:val="clear" w:color="auto" w:fill="auto"/>
+            <w:tcMar>
+              <w:top w:w="5" w:type="dxa"/>
+              <w:left w:w="5" w:type="dxa"/>
+              <w:bottom w:w="5" w:type="dxa"/>
+              <w:right w:w="5" w:type="dxa"/>
+            </w:tcMar>
+          </w:tcPr>
+          <w:p>
+            <w:pPr>
+              <w:widowControl w:val="0"/>
+              <w:pBdr>
+                <w:top w:val="nil"/>
+                <w:left w:val="nil"/>
+                <w:bottom w:val="nil"/>
+                <w:right w:val="nil"/>
+                <w:between w:val="nil"/>
+              </w:pBdr>
+              <w:jc w:val="center"/>
+              <w:rPr>
+                <w:rFonts w:ascii="Raleway" w:eastAsia="Raleway" w:hAnsi="Raleway" w:cs="Raleway"/>
+                <w:sz w:val="20"/>
+                <w:szCs w:val="20"/>
+              </w:rPr>
+            </w:pPr>
+          </w:p>
+        </w:tc>
+        <w:tc>
+          <w:tcPr>
+            <w:tcW w:w="5130" w:type="dxa"/>
+            <w:tcBorders>
+              <w:bottom w:val="single" w:sz="8" w:space="0" w:color="808080"/>
+              <w:right w:val="single" w:sz="8" w:space="0" w:color="808080"/>
+            </w:tcBorders>
+            <w:shd w:val="clear" w:color="auto" w:fill="auto"/>
+            <w:tcMar>
+              <w:top w:w="5" w:type="dxa"/>
+              <w:left w:w="5" w:type="dxa"/>
+              <w:bottom w:w="5" w:type="dxa"/>
+              <w:right w:w="5" w:type="dxa"/>
+            </w:tcMar>
+          </w:tcPr>
+          <w:p>
+            <w:pPr>
+              <w:widowControl w:val="0"/>
+              <w:pBdr>
+                <w:top w:val="nil"/>
+                <w:left w:val="nil"/>
+                <w:bottom w:val="nil"/>
+                <w:right w:val="nil"/>
+                <w:between w:val="nil"/>
+              </w:pBdr>
+              <w:rPr>
+                <w:rFonts w:ascii="Raleway" w:eastAsia="Raleway" w:hAnsi="Raleway" w:cs="Raleway"/>
+                <w:sz w:val="20"/>
+                <w:szCs w:val="20"/>
+              </w:rPr>
+            </w:pPr>
+            <w:r>
+              <w:rPr>
+                <w:rFonts w:ascii="Raleway" w:eastAsia="Raleway" w:hAnsi="Raleway" w:cs="Raleway"/>
+                <w:sz w:val="20"/>
+                <w:szCs w:val="20"/>
+              </w:rPr>
+              <w:t xml:space="preserve">Frontend work </w:t>
+            </w:r>
+          </w:p>
+        </w:tc>
+        <w:tc>
+          <w:tcPr>
+            <w:tcW w:w="1590" w:type="dxa"/>
+            <w:tcBorders>
+              <w:bottom w:val="single" w:sz="8" w:space="0" w:color="808080"/>
+              <w:right w:val="single" w:sz="8" w:space="0" w:color="808080"/>
+            </w:tcBorders>
+            <w:shd w:val="clear" w:color="auto" w:fill="auto"/>
+            <w:tcMar>
+              <w:top w:w="5" w:type="dxa"/>
+              <w:left w:w="5" w:type="dxa"/>
+              <w:bottom w:w="5" w:type="dxa"/>
+              <w:right w:w="5" w:type="dxa"/>
+            </w:tcMar>
+          </w:tcPr>
+          <w:p>
+            <w:pPr>
+              <w:widowControl w:val="0"/>
+              <w:rPr>
+                <w:rFonts w:ascii="Raleway" w:eastAsia="Raleway" w:hAnsi="Raleway" w:cs="Raleway"/>
+                <w:sz w:val="20"/>
+                <w:szCs w:val="20"/>
+              </w:rPr>
+            </w:pPr>
+            <w:r>
+              <w:rPr>
+                <w:rFonts w:ascii="Raleway" w:eastAsia="Raleway" w:hAnsi="Raleway" w:cs="Raleway"/>
+                <w:sz w:val="20"/>
+                <w:szCs w:val="20"/>
+              </w:rPr>
+              <w:t>D, M</w:t>
+            </w:r>
+          </w:p>
+        </w:tc>
+        <w:tc>
+          <w:tcPr>
+            <w:tcW w:w="1365" w:type="dxa"/>
+            <w:tcBorders>
+              <w:bottom w:val="single" w:sz="8" w:space="0" w:color="808080"/>
+              <w:right w:val="single" w:sz="8" w:space="0" w:color="808080"/>
+            </w:tcBorders>
+            <w:shd w:val="clear" w:color="auto" w:fill="auto"/>
+            <w:tcMar>
+              <w:top w:w="5" w:type="dxa"/>
+              <w:left w:w="5" w:type="dxa"/>
+              <w:bottom w:w="5" w:type="dxa"/>
+              <w:right w:w="5" w:type="dxa"/>
+            </w:tcMar>
+          </w:tcPr>
+          <w:p>
+            <w:pPr>
+              <w:widowControl w:val="0"/>
+              <w:rPr>
+                <w:rFonts w:ascii="Raleway" w:eastAsia="Raleway" w:hAnsi="Raleway" w:cs="Raleway"/>
+                <w:sz w:val="20"/>
+                <w:szCs w:val="20"/>
+              </w:rPr>
+            </w:pPr>
+          </w:p>
+        </w:tc>
+      </w:tr>
+      <w:tr>
+        <w:tc>
+          <w:tcPr>
+            <w:tcW w:w="840" w:type="dxa"/>
+            <w:tcBorders>
+              <w:left w:val="single" w:sz="8" w:space="0" w:color="808080"/>
+              <w:bottom w:val="single" w:sz="8" w:space="0" w:color="808080"/>
+              <w:right w:val="single" w:sz="8" w:space="0" w:color="808080"/>
+            </w:tcBorders>
+            <w:shd w:val="clear" w:color="auto" w:fill="auto"/>
+            <w:tcMar>
+              <w:top w:w="5" w:type="dxa"/>
+              <w:left w:w="5" w:type="dxa"/>
+              <w:bottom w:w="5" w:type="dxa"/>
+              <w:right w:w="5" w:type="dxa"/>
+            </w:tcMar>
+          </w:tcPr>
+          <w:p>
+            <w:pPr>
+              <w:widowControl w:val="0"/>
+              <w:pBdr>
+                <w:top w:val="nil"/>
+                <w:left w:val="nil"/>
+                <w:bottom w:val="nil"/>
+                <w:right w:val="nil"/>
+                <w:between w:val="nil"/>
+              </w:pBdr>
+              <w:jc w:val="center"/>
+              <w:rPr>
+                <w:rFonts w:ascii="Raleway" w:eastAsia="Raleway" w:hAnsi="Raleway" w:cs="Raleway"/>
+                <w:sz w:val="20"/>
+                <w:szCs w:val="20"/>
+              </w:rPr>
+            </w:pPr>
+          </w:p>
+        </w:tc>
+        <w:tc>
+          <w:tcPr>
+            <w:tcW w:w="5130" w:type="dxa"/>
+            <w:tcBorders>
+              <w:bottom w:val="single" w:sz="8" w:space="0" w:color="808080"/>
+              <w:right w:val="single" w:sz="8" w:space="0" w:color="808080"/>
+            </w:tcBorders>
+            <w:shd w:val="clear" w:color="auto" w:fill="auto"/>
+            <w:tcMar>
+              <w:top w:w="5" w:type="dxa"/>
+              <w:left w:w="5" w:type="dxa"/>
+              <w:bottom w:w="5" w:type="dxa"/>
+              <w:right w:w="5" w:type="dxa"/>
+            </w:tcMar>
+          </w:tcPr>
+          <w:p>
+            <w:pPr>
+              <w:widowControl w:val="0"/>
+              <w:pBdr>
+                <w:top w:val="nil"/>
+                <w:left w:val="nil"/>
+                <w:bottom w:val="nil"/>
+                <w:right w:val="nil"/>
+                <w:between w:val="nil"/>
+              </w:pBdr>
+              <w:rPr>
+                <w:rFonts w:ascii="Raleway" w:eastAsia="Raleway" w:hAnsi="Raleway" w:cs="Raleway"/>
+                <w:sz w:val="20"/>
+                <w:szCs w:val="20"/>
+              </w:rPr>
+            </w:pPr>
+          </w:p>
+        </w:tc>
+        <w:tc>
+          <w:tcPr>
+            <w:tcW w:w="1590" w:type="dxa"/>
+            <w:tcBorders>
+              <w:bottom w:val="single" w:sz="8" w:space="0" w:color="808080"/>
+              <w:right w:val="single" w:sz="8" w:space="0" w:color="808080"/>
+            </w:tcBorders>
+            <w:shd w:val="clear" w:color="auto" w:fill="auto"/>
+            <w:tcMar>
+              <w:top w:w="5" w:type="dxa"/>
+              <w:left w:w="5" w:type="dxa"/>
+              <w:bottom w:w="5" w:type="dxa"/>
+              <w:right w:w="5" w:type="dxa"/>
+            </w:tcMar>
+          </w:tcPr>
+          <w:p>
+            <w:pPr>
+              <w:widowControl w:val="0"/>
+              <w:pBdr>
+                <w:top w:val="nil"/>
+                <w:left w:val="nil"/>
+                <w:bottom w:val="nil"/>
+                <w:right w:val="nil"/>
+                <w:between w:val="nil"/>
+              </w:pBdr>
+              <w:rPr>
+                <w:rFonts w:ascii="Raleway" w:eastAsia="Raleway" w:hAnsi="Raleway" w:cs="Raleway"/>
+                <w:sz w:val="20"/>
+                <w:szCs w:val="20"/>
+              </w:rPr>
+            </w:pPr>
+          </w:p>
+        </w:tc>
+        <w:tc>
+          <w:tcPr>
+            <w:tcW w:w="1365" w:type="dxa"/>
+            <w:tcBorders>
+              <w:bottom w:val="single" w:sz="8" w:space="0" w:color="808080"/>
+              <w:right w:val="single" w:sz="8" w:space="0" w:color="808080"/>
+            </w:tcBorders>
+            <w:shd w:val="clear" w:color="auto" w:fill="auto"/>
+            <w:tcMar>
+              <w:top w:w="5" w:type="dxa"/>
+              <w:left w:w="5" w:type="dxa"/>
+              <w:bottom w:w="5" w:type="dxa"/>
+              <w:right w:w="5" w:type="dxa"/>
+            </w:tcMar>
+          </w:tcPr>
+          <w:p>
+            <w:pPr>
+              <w:widowControl w:val="0"/>
+              <w:rPr>
+                <w:rFonts w:ascii="Raleway" w:eastAsia="Raleway" w:hAnsi="Raleway" w:cs="Raleway"/>
+                <w:sz w:val="20"/>
+                <w:szCs w:val="20"/>
+              </w:rPr>
+            </w:pPr>
+          </w:p>
+        </w:tc>
+      </w:tr>
+    </w:tbl>
+    <w:p>
+      <w:pPr>
+        <w:pBdr>
+          <w:top w:val="nil"/>
+          <w:left w:val="nil"/>
+          <w:bottom w:val="nil"/>
+          <w:right w:val="nil"/>
+          <w:between w:val="nil"/>
+        </w:pBdr>
+        <w:rPr>
+          <w:rFonts w:ascii="Raleway" w:eastAsia="Raleway" w:hAnsi="Raleway" w:cs="Raleway"/>
+        </w:rPr>
+      </w:pPr>
+      <w:r>
+        <w:rPr>
+          <w:rFonts w:ascii="Raleway" w:eastAsia="Raleway" w:hAnsi="Raleway" w:cs="Raleway"/>
+          <w:sz w:val="20"/>
+          <w:szCs w:val="20"/>
+        </w:rPr>
+        <w:t xml:space="preserve"> </w:t>
+      </w:r>
+    </w:p>
+    <w:p>
+      <w:pPr>
+        <w:rPr>
+          <w:rFonts w:ascii="Raleway" w:eastAsia="Raleway" w:hAnsi="Raleway" w:cs="Raleway"/>
+        </w:rPr>
+      </w:pPr>
+    </w:p>
+    <w:p>
+      <w:pPr>
+        <w:rPr>
+          <w:rFonts w:ascii="Raleway" w:eastAsia="Raleway" w:hAnsi="Raleway" w:cs="Raleway"/>
+        </w:rPr>
+      </w:pPr>
+    </w:p>
+    <w:p>
+      <w:pPr>
+        <w:rPr>
+          <w:rFonts w:ascii="Raleway" w:eastAsia="Raleway" w:hAnsi="Raleway" w:cs="Raleway"/>
+        </w:rPr>
+      </w:pPr>
+    </w:p>
+    <w:p>
+      <w:pPr>
+        <w:rPr>
+          <w:rFonts w:ascii="Raleway" w:eastAsia="Raleway" w:hAnsi="Raleway" w:cs="Raleway"/>
+        </w:rPr>
+      </w:pPr>
+    </w:p>
+    <w:p>
+      <w:pPr>
+        <w:rPr>
+          <w:rFonts w:ascii="Raleway" w:eastAsia="Raleway" w:hAnsi="Raleway" w:cs="Raleway"/>
+        </w:rPr>
+      </w:pPr>
+    </w:p>
+    <w:p>
+      <w:pPr>
+        <w:rPr>
+          <w:rFonts w:ascii="Raleway" w:eastAsia="Raleway" w:hAnsi="Raleway" w:cs="Raleway"/>
+        </w:rPr>
+      </w:pPr>
+    </w:p>
+    <w:p>
+      <w:pPr>
+        <w:rPr>
+          <w:rFonts w:ascii="Raleway" w:eastAsia="Raleway" w:hAnsi="Raleway" w:cs="Raleway"/>
+        </w:rPr>
+      </w:pPr>
+    </w:p>
+    <w:p>
+      <w:pPr>
+        <w:rPr>
+          <w:rFonts w:ascii="Raleway" w:eastAsia="Raleway" w:hAnsi="Raleway" w:cs="Raleway"/>
+        </w:rPr>
+      </w:pPr>
+    </w:p>
+    <w:p>
+      <w:pPr>
+        <w:rPr>
+          <w:rFonts w:ascii="Raleway" w:eastAsia="Raleway" w:hAnsi="Raleway" w:cs="Raleway"/>
+        </w:rPr>
+      </w:pPr>
+    </w:p>
+    <w:p>
+      <w:pPr>
+        <w:rPr>
+          <w:rFonts w:ascii="Raleway" w:eastAsia="Raleway" w:hAnsi="Raleway" w:cs="Raleway"/>
+        </w:rPr>
+      </w:pPr>
+    </w:p>
+    <w:p>
+      <w:pPr>
+        <w:rPr>
+          <w:rFonts w:ascii="Raleway" w:eastAsia="Raleway" w:hAnsi="Raleway" w:cs="Raleway"/>
+        </w:rPr>
+      </w:pPr>
+    </w:p>
+    <w:p>
+      <w:pPr>
+        <w:pStyle w:val="Title"/>
+        <w:rPr>
+          <w:rFonts w:ascii="Raleway" w:eastAsia="Raleway" w:hAnsi="Raleway" w:cs="Raleway"/>
+        </w:rPr>
+      </w:pPr>
+      <w:r>
+        <w:rPr>
+          <w:rFonts w:ascii="Raleway" w:eastAsia="Raleway" w:hAnsi="Raleway" w:cs="Raleway"/>
+        </w:rPr>
+        <w:lastRenderedPageBreak/>
+        <w:t>Meeting Minutes</w:t>
+      </w:r>
+    </w:p>
+    <w:p>
+      <w:pPr>
+        <w:pStyle w:val="Heading1"/>
+        <w:rPr>
+          <w:rFonts w:ascii="Raleway" w:eastAsia="Raleway" w:hAnsi="Raleway" w:cs="Raleway"/>
+        </w:rPr>
+      </w:pPr>
+      <w:r>
+        <w:rPr>
+          <w:rFonts w:ascii="Raleway" w:eastAsia="Raleway" w:hAnsi="Raleway" w:cs="Raleway"/>
+        </w:rPr>
+        <w:t xml:space="preserve">Meeting No:  </w:t>
+      </w:r>
+      <w:r>
+        <w:rPr>
+          <w:rFonts w:ascii="Raleway" w:eastAsia="Raleway" w:hAnsi="Raleway" w:cs="Raleway"/>
+        </w:rPr>
+        <w:t>9</w:t>
+      </w:r>
+    </w:p>
+    <w:p>
+      <w:pPr>
+        <w:pStyle w:val="Heading2"/>
+        <w:rPr>
+          <w:rFonts w:ascii="Raleway" w:eastAsia="Raleway" w:hAnsi="Raleway" w:cs="Raleway"/>
+        </w:rPr>
+      </w:pPr>
+      <w:r>
+        <w:rPr>
+          <w:rFonts w:ascii="Raleway" w:eastAsia="Raleway" w:hAnsi="Raleway" w:cs="Raleway"/>
+        </w:rPr>
+        <w:t>Meeting Details</w:t>
+      </w:r>
+    </w:p>
+    <w:tbl>
+      <w:tblPr>
+        <w:tblStyle w:val="a"/>
+        <w:tblW w:w="8895" w:type="dxa"/>
+        <w:tblBorders>
+          <w:top w:val="single" w:sz="6" w:space="0" w:color="000000"/>
+          <w:left w:val="single" w:sz="6" w:space="0" w:color="000000"/>
+          <w:bottom w:val="single" w:sz="6" w:space="0" w:color="000000"/>
+          <w:right w:val="single" w:sz="6" w:space="0" w:color="000000"/>
+          <w:insideH w:val="single" w:sz="6" w:space="0" w:color="000000"/>
+          <w:insideV w:val="single" w:sz="6" w:space="0" w:color="000000"/>
+        </w:tblBorders>
+        <w:tblLayout w:type="fixed"/>
+        <w:tblLook w:val="0600" w:firstRow="0" w:lastRow="0" w:firstColumn="0" w:lastColumn="0" w:noHBand="1" w:noVBand="1"/>
+      </w:tblPr>
+      <w:tblGrid>
+        <w:gridCol w:w="2490"/>
+        <w:gridCol w:w="6405"/>
+      </w:tblGrid>
+      <w:tr>
+        <w:trPr>
+          <w:trHeight w:val="300"/>
+        </w:trPr>
+        <w:tc>
+          <w:tcPr>
+            <w:tcW w:w="2490" w:type="dxa"/>
+            <w:tcBorders>
+              <w:top w:val="single" w:sz="8" w:space="0" w:color="808080"/>
+              <w:left w:val="single" w:sz="8" w:space="0" w:color="808080"/>
+              <w:bottom w:val="single" w:sz="8" w:space="0" w:color="808080"/>
+              <w:right w:val="single" w:sz="8" w:space="0" w:color="808080"/>
+            </w:tcBorders>
+            <w:shd w:val="clear" w:color="auto" w:fill="E6E6E6"/>
+            <w:tcMar>
+              <w:top w:w="5" w:type="dxa"/>
+              <w:left w:w="5" w:type="dxa"/>
+              <w:bottom w:w="5" w:type="dxa"/>
+              <w:right w:w="5" w:type="dxa"/>
+            </w:tcMar>
+          </w:tcPr>
+          <w:p>
+            <w:pPr>
+              <w:widowControl w:val="0"/>
+              <w:pBdr>
+                <w:top w:val="nil"/>
+                <w:left w:val="nil"/>
+                <w:bottom w:val="nil"/>
+                <w:right w:val="nil"/>
+                <w:between w:val="nil"/>
+              </w:pBdr>
+              <w:spacing w:line="240" w:lineRule="auto"/>
+              <w:jc w:val="center"/>
+              <w:rPr>
+                <w:rFonts w:ascii="Raleway" w:eastAsia="Raleway" w:hAnsi="Raleway" w:cs="Raleway"/>
+                <w:sz w:val="20"/>
+                <w:szCs w:val="20"/>
+                <w:shd w:val="clear" w:color="auto" w:fill="E6E6E6"/>
+              </w:rPr>
+            </w:pPr>
+            <w:r>
+              <w:rPr>
+                <w:rFonts w:ascii="Raleway" w:eastAsia="Raleway" w:hAnsi="Raleway" w:cs="Raleway"/>
+                <w:sz w:val="20"/>
+                <w:szCs w:val="20"/>
+                <w:shd w:val="clear" w:color="auto" w:fill="E6E6E6"/>
+              </w:rPr>
+              <w:t>Date:</w:t>
+            </w:r>
+          </w:p>
+        </w:tc>
+        <w:tc>
+          <w:tcPr>
+            <w:tcW w:w="6405" w:type="dxa"/>
+            <w:tcBorders>
+              <w:top w:val="single" w:sz="8" w:space="0" w:color="808080"/>
+              <w:bottom w:val="single" w:sz="8" w:space="0" w:color="808080"/>
+              <w:right w:val="single" w:sz="8" w:space="0" w:color="808080"/>
+            </w:tcBorders>
+            <w:shd w:val="clear" w:color="auto" w:fill="auto"/>
+            <w:tcMar>
+              <w:top w:w="5" w:type="dxa"/>
+              <w:left w:w="5" w:type="dxa"/>
+              <w:bottom w:w="5" w:type="dxa"/>
+              <w:right w:w="5" w:type="dxa"/>
+            </w:tcMar>
+          </w:tcPr>
+          <w:p>
+            <w:pPr>
+              <w:widowControl w:val="0"/>
+              <w:pBdr>
+                <w:top w:val="nil"/>
+                <w:left w:val="nil"/>
+                <w:bottom w:val="nil"/>
+                <w:right w:val="nil"/>
+                <w:between w:val="nil"/>
+              </w:pBdr>
+              <w:rPr>
+                <w:rFonts w:ascii="Raleway" w:eastAsia="Raleway" w:hAnsi="Raleway" w:cs="Raleway"/>
+                <w:sz w:val="20"/>
+                <w:szCs w:val="20"/>
+              </w:rPr>
+            </w:pPr>
+            <w:r>
+              <w:rPr>
+                <w:rFonts w:ascii="Raleway" w:eastAsia="Raleway" w:hAnsi="Raleway" w:cs="Raleway"/>
+                <w:sz w:val="20"/>
+                <w:szCs w:val="20"/>
+              </w:rPr>
+              <w:t>4</w:t>
+            </w:r>
+            <w:r>
+              <w:rPr>
+                <w:rFonts w:ascii="Raleway" w:eastAsia="Raleway" w:hAnsi="Raleway" w:cs="Raleway"/>
+                <w:sz w:val="20"/>
+                <w:szCs w:val="20"/>
+              </w:rPr>
+              <w:t>/0</w:t>
+            </w:r>
+            <w:r>
+              <w:rPr>
+                <w:rFonts w:ascii="Raleway" w:eastAsia="Raleway" w:hAnsi="Raleway" w:cs="Raleway"/>
+                <w:sz w:val="20"/>
+                <w:szCs w:val="20"/>
+              </w:rPr>
+              <w:t>9</w:t>
+            </w:r>
+            <w:r>
+              <w:rPr>
+                <w:rFonts w:ascii="Raleway" w:eastAsia="Raleway" w:hAnsi="Raleway" w:cs="Raleway"/>
+                <w:sz w:val="20"/>
+                <w:szCs w:val="20"/>
+              </w:rPr>
+              <w:t>/2021</w:t>
+            </w:r>
+          </w:p>
+        </w:tc>
+      </w:tr>
+      <w:tr>
+        <w:tc>
+          <w:tcPr>
+            <w:tcW w:w="2490" w:type="dxa"/>
+            <w:tcBorders>
+              <w:left w:val="single" w:sz="8" w:space="0" w:color="808080"/>
+              <w:bottom w:val="single" w:sz="8" w:space="0" w:color="808080"/>
+              <w:right w:val="single" w:sz="8" w:space="0" w:color="808080"/>
+            </w:tcBorders>
+            <w:shd w:val="clear" w:color="auto" w:fill="E6E6E6"/>
+            <w:tcMar>
+              <w:top w:w="5" w:type="dxa"/>
+              <w:left w:w="5" w:type="dxa"/>
+              <w:bottom w:w="5" w:type="dxa"/>
+              <w:right w:w="5" w:type="dxa"/>
+            </w:tcMar>
+          </w:tcPr>
+          <w:p>
+            <w:pPr>
+              <w:widowControl w:val="0"/>
+              <w:pBdr>
+                <w:top w:val="nil"/>
+                <w:left w:val="nil"/>
+                <w:bottom w:val="nil"/>
+                <w:right w:val="nil"/>
+                <w:between w:val="nil"/>
+              </w:pBdr>
+              <w:spacing w:line="240" w:lineRule="auto"/>
+              <w:jc w:val="center"/>
+              <w:rPr>
+                <w:rFonts w:ascii="Raleway" w:eastAsia="Raleway" w:hAnsi="Raleway" w:cs="Raleway"/>
+                <w:sz w:val="20"/>
+                <w:szCs w:val="20"/>
+                <w:shd w:val="clear" w:color="auto" w:fill="E6E6E6"/>
+              </w:rPr>
+            </w:pPr>
+            <w:r>
+              <w:rPr>
+                <w:rFonts w:ascii="Raleway" w:eastAsia="Raleway" w:hAnsi="Raleway" w:cs="Raleway"/>
+                <w:sz w:val="20"/>
+                <w:szCs w:val="20"/>
+                <w:shd w:val="clear" w:color="auto" w:fill="E6E6E6"/>
+              </w:rPr>
+              <w:t>Venue:</w:t>
+            </w:r>
+          </w:p>
+        </w:tc>
+        <w:tc>
+          <w:tcPr>
+            <w:tcW w:w="6405" w:type="dxa"/>
+            <w:tcBorders>
+              <w:bottom w:val="single" w:sz="8" w:space="0" w:color="808080"/>
+              <w:right w:val="single" w:sz="8" w:space="0" w:color="808080"/>
+            </w:tcBorders>
+            <w:shd w:val="clear" w:color="auto" w:fill="auto"/>
+            <w:tcMar>
+              <w:top w:w="5" w:type="dxa"/>
+              <w:left w:w="5" w:type="dxa"/>
+              <w:bottom w:w="5" w:type="dxa"/>
+              <w:right w:w="5" w:type="dxa"/>
+            </w:tcMar>
+          </w:tcPr>
+          <w:p>
+            <w:pPr>
+              <w:widowControl w:val="0"/>
+              <w:pBdr>
+                <w:top w:val="nil"/>
+                <w:left w:val="nil"/>
+                <w:bottom w:val="nil"/>
+                <w:right w:val="nil"/>
+                <w:between w:val="nil"/>
+              </w:pBdr>
+              <w:rPr>
+                <w:rFonts w:ascii="Raleway" w:eastAsia="Raleway" w:hAnsi="Raleway" w:cs="Raleway"/>
+                <w:sz w:val="20"/>
+                <w:szCs w:val="20"/>
+              </w:rPr>
+            </w:pPr>
+            <w:r>
+              <w:rPr>
+                <w:rFonts w:ascii="Raleway" w:eastAsia="Raleway" w:hAnsi="Raleway" w:cs="Raleway"/>
+                <w:sz w:val="20"/>
+                <w:szCs w:val="20"/>
+              </w:rPr>
+              <w:t>Teams</w:t>
+            </w:r>
+          </w:p>
+        </w:tc>
+      </w:tr>
+      <w:tr>
+        <w:tc>
+          <w:tcPr>
+            <w:tcW w:w="2490" w:type="dxa"/>
+            <w:tcBorders>
+              <w:left w:val="single" w:sz="8" w:space="0" w:color="808080"/>
+              <w:bottom w:val="single" w:sz="8" w:space="0" w:color="808080"/>
+              <w:right w:val="single" w:sz="8" w:space="0" w:color="808080"/>
+            </w:tcBorders>
+            <w:shd w:val="clear" w:color="auto" w:fill="E6E6E6"/>
+            <w:tcMar>
+              <w:top w:w="5" w:type="dxa"/>
+              <w:left w:w="5" w:type="dxa"/>
+              <w:bottom w:w="5" w:type="dxa"/>
+              <w:right w:w="5" w:type="dxa"/>
+            </w:tcMar>
+          </w:tcPr>
+          <w:p>
+            <w:pPr>
+              <w:widowControl w:val="0"/>
+              <w:pBdr>
+                <w:top w:val="nil"/>
+                <w:left w:val="nil"/>
+                <w:bottom w:val="nil"/>
+                <w:right w:val="nil"/>
+                <w:between w:val="nil"/>
+              </w:pBdr>
+              <w:spacing w:line="240" w:lineRule="auto"/>
+              <w:jc w:val="center"/>
+              <w:rPr>
+                <w:rFonts w:ascii="Raleway" w:eastAsia="Raleway" w:hAnsi="Raleway" w:cs="Raleway"/>
+                <w:sz w:val="20"/>
+                <w:szCs w:val="20"/>
+                <w:shd w:val="clear" w:color="auto" w:fill="E6E6E6"/>
+              </w:rPr>
+            </w:pPr>
+            <w:r>
+              <w:rPr>
+                <w:rFonts w:ascii="Raleway" w:eastAsia="Raleway" w:hAnsi="Raleway" w:cs="Raleway"/>
+                <w:sz w:val="20"/>
+                <w:szCs w:val="20"/>
+                <w:shd w:val="clear" w:color="auto" w:fill="E6E6E6"/>
+              </w:rPr>
+              <w:t>Attendees:</w:t>
+            </w:r>
+          </w:p>
+        </w:tc>
+        <w:tc>
+          <w:tcPr>
+            <w:tcW w:w="6405" w:type="dxa"/>
+            <w:tcBorders>
+              <w:bottom w:val="single" w:sz="8" w:space="0" w:color="808080"/>
+              <w:right w:val="single" w:sz="8" w:space="0" w:color="808080"/>
+            </w:tcBorders>
+            <w:shd w:val="clear" w:color="auto" w:fill="auto"/>
+            <w:tcMar>
+              <w:top w:w="5" w:type="dxa"/>
+              <w:left w:w="5" w:type="dxa"/>
+              <w:bottom w:w="5" w:type="dxa"/>
+              <w:right w:w="5" w:type="dxa"/>
+            </w:tcMar>
+          </w:tcPr>
+          <w:p>
+            <w:pPr>
+              <w:spacing w:line="235" w:lineRule="auto"/>
+              <w:rPr>
+                <w:rFonts w:ascii="Raleway" w:eastAsia="Raleway" w:hAnsi="Raleway" w:cs="Raleway"/>
+                <w:sz w:val="20"/>
+                <w:szCs w:val="20"/>
+              </w:rPr>
+            </w:pPr>
+            <w:r>
+              <w:rPr>
+                <w:rFonts w:ascii="Raleway" w:eastAsia="Raleway" w:hAnsi="Raleway" w:cs="Raleway"/>
+                <w:sz w:val="20"/>
+                <w:szCs w:val="20"/>
+              </w:rPr>
+              <w:t>Tessa Podbury</w:t>
+            </w:r>
+          </w:p>
+          <w:p>
+            <w:pPr>
+              <w:spacing w:line="235" w:lineRule="auto"/>
+              <w:rPr>
+                <w:rFonts w:ascii="Raleway" w:eastAsia="Raleway" w:hAnsi="Raleway" w:cs="Raleway"/>
+                <w:sz w:val="20"/>
+                <w:szCs w:val="20"/>
+              </w:rPr>
+            </w:pPr>
+            <w:r>
+              <w:rPr>
+                <w:rFonts w:ascii="Raleway" w:eastAsia="Raleway" w:hAnsi="Raleway" w:cs="Raleway"/>
+                <w:sz w:val="20"/>
+                <w:szCs w:val="20"/>
+              </w:rPr>
+              <w:t>Harris Charalambous</w:t>
+            </w:r>
+          </w:p>
+          <w:p>
+            <w:pPr>
+              <w:spacing w:line="235" w:lineRule="auto"/>
+              <w:rPr>
+                <w:rFonts w:ascii="Raleway" w:eastAsia="Raleway" w:hAnsi="Raleway" w:cs="Raleway"/>
+                <w:sz w:val="20"/>
+                <w:szCs w:val="20"/>
+              </w:rPr>
+            </w:pPr>
+            <w:r>
+              <w:rPr>
+                <w:rFonts w:ascii="Raleway" w:eastAsia="Raleway" w:hAnsi="Raleway" w:cs="Raleway"/>
+                <w:sz w:val="20"/>
+                <w:szCs w:val="20"/>
+              </w:rPr>
+              <w:t>Clinton Thai</w:t>
+            </w:r>
+          </w:p>
+          <w:p>
+            <w:pPr>
+              <w:spacing w:line="235" w:lineRule="auto"/>
+              <w:rPr>
+                <w:rFonts w:ascii="Raleway" w:eastAsia="Raleway" w:hAnsi="Raleway" w:cs="Raleway"/>
+                <w:sz w:val="20"/>
+                <w:szCs w:val="20"/>
+              </w:rPr>
+            </w:pPr>
+            <w:r>
+              <w:rPr>
+                <w:rFonts w:ascii="Raleway" w:eastAsia="Raleway" w:hAnsi="Raleway" w:cs="Raleway"/>
+                <w:sz w:val="20"/>
+                <w:szCs w:val="20"/>
+              </w:rPr>
+              <w:t>Danny Pham</w:t>
+            </w:r>
+            <w:r>
+              <w:rPr>
+                <w:rFonts w:ascii="Raleway" w:eastAsia="Raleway" w:hAnsi="Raleway" w:cs="Raleway"/>
+                <w:sz w:val="20"/>
+                <w:szCs w:val="20"/>
+              </w:rPr>
+              <w:tab/>
+            </w:r>
+            <w:r>
+              <w:rPr>
+                <w:rFonts w:ascii="Raleway" w:eastAsia="Raleway" w:hAnsi="Raleway" w:cs="Raleway"/>
+                <w:sz w:val="20"/>
+                <w:szCs w:val="20"/>
+              </w:rPr>
+              <w:tab/>
+            </w:r>
+          </w:p>
+        </w:tc>
+      </w:tr>
+      <w:tr>
+        <w:tc>
+          <w:tcPr>
+            <w:tcW w:w="2490" w:type="dxa"/>
+            <w:tcBorders>
+              <w:left w:val="single" w:sz="8" w:space="0" w:color="808080"/>
+              <w:bottom w:val="single" w:sz="8" w:space="0" w:color="808080"/>
+              <w:right w:val="single" w:sz="8" w:space="0" w:color="808080"/>
+            </w:tcBorders>
+            <w:shd w:val="clear" w:color="auto" w:fill="E6E6E6"/>
+            <w:tcMar>
+              <w:top w:w="5" w:type="dxa"/>
+              <w:left w:w="5" w:type="dxa"/>
+              <w:bottom w:w="5" w:type="dxa"/>
+              <w:right w:w="5" w:type="dxa"/>
+            </w:tcMar>
+          </w:tcPr>
+          <w:p>
+            <w:pPr>
+              <w:widowControl w:val="0"/>
+              <w:pBdr>
+                <w:top w:val="nil"/>
+                <w:left w:val="nil"/>
+                <w:bottom w:val="nil"/>
+                <w:right w:val="nil"/>
+                <w:between w:val="nil"/>
+              </w:pBdr>
+              <w:spacing w:line="240" w:lineRule="auto"/>
+              <w:jc w:val="center"/>
+              <w:rPr>
+                <w:rFonts w:ascii="Raleway" w:eastAsia="Raleway" w:hAnsi="Raleway" w:cs="Raleway"/>
+                <w:sz w:val="20"/>
+                <w:szCs w:val="20"/>
+                <w:shd w:val="clear" w:color="auto" w:fill="E6E6E6"/>
+              </w:rPr>
+            </w:pPr>
+            <w:r>
+              <w:rPr>
+                <w:rFonts w:ascii="Raleway" w:eastAsia="Raleway" w:hAnsi="Raleway" w:cs="Raleway"/>
+                <w:sz w:val="20"/>
+                <w:szCs w:val="20"/>
+                <w:shd w:val="clear" w:color="auto" w:fill="E6E6E6"/>
+              </w:rPr>
+              <w:t>Apologies:</w:t>
+            </w:r>
+          </w:p>
+        </w:tc>
+        <w:tc>
+          <w:tcPr>
+            <w:tcW w:w="6405" w:type="dxa"/>
+            <w:tcBorders>
+              <w:bottom w:val="single" w:sz="8" w:space="0" w:color="808080"/>
+              <w:right w:val="single" w:sz="8" w:space="0" w:color="808080"/>
+            </w:tcBorders>
+            <w:shd w:val="clear" w:color="auto" w:fill="auto"/>
+            <w:tcMar>
+              <w:top w:w="5" w:type="dxa"/>
+              <w:left w:w="5" w:type="dxa"/>
+              <w:bottom w:w="5" w:type="dxa"/>
+              <w:right w:w="5" w:type="dxa"/>
+            </w:tcMar>
+          </w:tcPr>
+          <w:p>
+            <w:pPr>
+              <w:widowControl w:val="0"/>
+              <w:pBdr>
+                <w:top w:val="nil"/>
+                <w:left w:val="nil"/>
+                <w:bottom w:val="nil"/>
+                <w:right w:val="nil"/>
+                <w:between w:val="nil"/>
+              </w:pBdr>
+              <w:rPr>
+                <w:rFonts w:ascii="Raleway" w:eastAsia="Raleway" w:hAnsi="Raleway" w:cs="Raleway"/>
+                <w:sz w:val="20"/>
+                <w:szCs w:val="20"/>
+              </w:rPr>
+            </w:pPr>
+            <w:r>
+              <w:rPr>
+                <w:rFonts w:ascii="Raleway" w:eastAsia="Raleway" w:hAnsi="Raleway" w:cs="Raleway"/>
+                <w:sz w:val="20"/>
+                <w:szCs w:val="20"/>
+              </w:rPr>
+              <w:t xml:space="preserve"> </w:t>
+            </w:r>
+            <w:r>
+              <w:rPr>
+                <w:rFonts w:ascii="Raleway" w:eastAsia="Raleway" w:hAnsi="Raleway" w:cs="Raleway"/>
+                <w:sz w:val="20"/>
+                <w:szCs w:val="20"/>
+              </w:rPr>
+              <w:t>Mazda</w:t>
+            </w:r>
+          </w:p>
+        </w:tc>
+      </w:tr>
+    </w:tbl>
+    <w:p>
+      <w:pPr>
+        <w:pBdr>
+          <w:top w:val="nil"/>
+          <w:left w:val="nil"/>
+          <w:bottom w:val="nil"/>
+          <w:right w:val="nil"/>
+          <w:between w:val="nil"/>
+        </w:pBdr>
+        <w:rPr>
+          <w:rFonts w:ascii="Raleway" w:eastAsia="Raleway" w:hAnsi="Raleway" w:cs="Raleway"/>
+          <w:b/>
+          <w:sz w:val="20"/>
+          <w:szCs w:val="20"/>
+        </w:rPr>
+      </w:pPr>
+      <w:r>
+        <w:rPr>
+          <w:rFonts w:ascii="Raleway" w:eastAsia="Raleway" w:hAnsi="Raleway" w:cs="Raleway"/>
+          <w:b/>
+          <w:sz w:val="20"/>
+          <w:szCs w:val="20"/>
+        </w:rPr>
+        <w:t xml:space="preserve"> </w:t>
+      </w:r>
+    </w:p>
+    <w:p>
+      <w:pPr>
+        <w:pStyle w:val="Heading2"/>
+        <w:rPr>
+          <w:rFonts w:ascii="Raleway" w:eastAsia="Raleway" w:hAnsi="Raleway" w:cs="Raleway"/>
+        </w:rPr>
+      </w:pPr>
+      <w:r>
+        <w:rPr>
+          <w:rFonts w:ascii="Raleway" w:eastAsia="Raleway" w:hAnsi="Raleway" w:cs="Raleway"/>
+        </w:rPr>
+        <w:t>Information / Decisions</w:t>
+      </w:r>
+    </w:p>
+    <w:tbl>
+      <w:tblPr>
+        <w:tblStyle w:val="a0"/>
+        <w:tblW w:w="8910" w:type="dxa"/>
+        <w:tblBorders>
+          <w:top w:val="single" w:sz="6" w:space="0" w:color="000000"/>
+          <w:left w:val="single" w:sz="6" w:space="0" w:color="000000"/>
+          <w:bottom w:val="single" w:sz="6" w:space="0" w:color="000000"/>
+          <w:right w:val="single" w:sz="6" w:space="0" w:color="000000"/>
+          <w:insideH w:val="single" w:sz="6" w:space="0" w:color="000000"/>
+          <w:insideV w:val="single" w:sz="6" w:space="0" w:color="000000"/>
+        </w:tblBorders>
+        <w:tblLayout w:type="fixed"/>
+        <w:tblLook w:val="0600" w:firstRow="0" w:lastRow="0" w:firstColumn="0" w:lastColumn="0" w:noHBand="1" w:noVBand="1"/>
+      </w:tblPr>
+      <w:tblGrid>
+        <w:gridCol w:w="750"/>
+        <w:gridCol w:w="8160"/>
+      </w:tblGrid>
+      <w:tr>
+        <w:tc>
+          <w:tcPr>
+            <w:tcW w:w="750" w:type="dxa"/>
+            <w:tcBorders>
+              <w:top w:val="single" w:sz="8" w:space="0" w:color="808080"/>
+              <w:left w:val="single" w:sz="8" w:space="0" w:color="808080"/>
+              <w:bottom w:val="single" w:sz="8" w:space="0" w:color="808080"/>
+              <w:right w:val="single" w:sz="8" w:space="0" w:color="808080"/>
+            </w:tcBorders>
+            <w:shd w:val="clear" w:color="auto" w:fill="E6E6E6"/>
+            <w:tcMar>
+              <w:top w:w="5" w:type="dxa"/>
+              <w:left w:w="5" w:type="dxa"/>
+              <w:bottom w:w="5" w:type="dxa"/>
+              <w:right w:w="5" w:type="dxa"/>
+            </w:tcMar>
+          </w:tcPr>
+          <w:p>
+            <w:pPr>
+              <w:widowControl w:val="0"/>
+              <w:pBdr>
+                <w:top w:val="nil"/>
+                <w:left w:val="nil"/>
+                <w:bottom w:val="nil"/>
+                <w:right w:val="nil"/>
+                <w:between w:val="nil"/>
+              </w:pBdr>
+              <w:jc w:val="center"/>
+              <w:rPr>
+                <w:rFonts w:ascii="Raleway" w:eastAsia="Raleway" w:hAnsi="Raleway" w:cs="Raleway"/>
+                <w:sz w:val="20"/>
+                <w:szCs w:val="20"/>
+                <w:shd w:val="clear" w:color="auto" w:fill="E6E6E6"/>
+              </w:rPr>
+            </w:pPr>
+            <w:r>
+              <w:rPr>
+                <w:rFonts w:ascii="Raleway" w:eastAsia="Raleway" w:hAnsi="Raleway" w:cs="Raleway"/>
+                <w:sz w:val="20"/>
+                <w:szCs w:val="20"/>
+                <w:shd w:val="clear" w:color="auto" w:fill="E6E6E6"/>
+              </w:rPr>
+              <w:t>No.</w:t>
+            </w:r>
+          </w:p>
+        </w:tc>
+        <w:tc>
+          <w:tcPr>
+            <w:tcW w:w="8160" w:type="dxa"/>
+            <w:tcBorders>
+              <w:top w:val="single" w:sz="8" w:space="0" w:color="808080"/>
+              <w:bottom w:val="single" w:sz="8" w:space="0" w:color="808080"/>
+              <w:right w:val="single" w:sz="8" w:space="0" w:color="808080"/>
+            </w:tcBorders>
+            <w:shd w:val="clear" w:color="auto" w:fill="E6E6E6"/>
+            <w:tcMar>
+              <w:top w:w="5" w:type="dxa"/>
+              <w:left w:w="5" w:type="dxa"/>
+              <w:bottom w:w="5" w:type="dxa"/>
+              <w:right w:w="5" w:type="dxa"/>
+            </w:tcMar>
+          </w:tcPr>
+          <w:p>
+            <w:pPr>
+              <w:widowControl w:val="0"/>
+              <w:pBdr>
+                <w:top w:val="nil"/>
+                <w:left w:val="nil"/>
+                <w:bottom w:val="nil"/>
+                <w:right w:val="nil"/>
+                <w:between w:val="nil"/>
+              </w:pBdr>
+              <w:jc w:val="center"/>
+              <w:rPr>
+                <w:rFonts w:ascii="Raleway" w:eastAsia="Raleway" w:hAnsi="Raleway" w:cs="Raleway"/>
+                <w:sz w:val="20"/>
+                <w:szCs w:val="20"/>
+                <w:shd w:val="clear" w:color="auto" w:fill="E6E6E6"/>
+              </w:rPr>
+            </w:pPr>
+            <w:r>
+              <w:rPr>
+                <w:rFonts w:ascii="Raleway" w:eastAsia="Raleway" w:hAnsi="Raleway" w:cs="Raleway"/>
+                <w:sz w:val="20"/>
+                <w:szCs w:val="20"/>
+                <w:shd w:val="clear" w:color="auto" w:fill="E6E6E6"/>
+              </w:rPr>
+              <w:t>Item</w:t>
+            </w:r>
+          </w:p>
+        </w:tc>
+      </w:tr>
+      <w:tr>
+        <w:tc>
+          <w:tcPr>
+            <w:tcW w:w="750" w:type="dxa"/>
+            <w:tcBorders>
+              <w:left w:val="single" w:sz="8" w:space="0" w:color="808080"/>
+              <w:bottom w:val="single" w:sz="8" w:space="0" w:color="808080"/>
+              <w:right w:val="single" w:sz="8" w:space="0" w:color="808080"/>
+            </w:tcBorders>
+            <w:shd w:val="clear" w:color="auto" w:fill="auto"/>
+            <w:tcMar>
+              <w:top w:w="5" w:type="dxa"/>
+              <w:left w:w="5" w:type="dxa"/>
+              <w:bottom w:w="5" w:type="dxa"/>
+              <w:right w:w="5" w:type="dxa"/>
+            </w:tcMar>
+          </w:tcPr>
+          <w:p>
+            <w:pPr>
+              <w:widowControl w:val="0"/>
+              <w:pBdr>
+                <w:top w:val="nil"/>
+                <w:left w:val="nil"/>
+                <w:bottom w:val="nil"/>
+                <w:right w:val="nil"/>
+                <w:between w:val="nil"/>
+              </w:pBdr>
+              <w:jc w:val="center"/>
+              <w:rPr>
+                <w:rFonts w:ascii="Raleway" w:eastAsia="Raleway" w:hAnsi="Raleway" w:cs="Raleway"/>
+                <w:sz w:val="20"/>
+                <w:szCs w:val="20"/>
+              </w:rPr>
+            </w:pPr>
+          </w:p>
+        </w:tc>
+        <w:tc>
+          <w:tcPr>
+            <w:tcW w:w="8160" w:type="dxa"/>
+            <w:tcBorders>
+              <w:bottom w:val="single" w:sz="8" w:space="0" w:color="808080"/>
+              <w:right w:val="single" w:sz="8" w:space="0" w:color="808080"/>
+            </w:tcBorders>
+            <w:shd w:val="clear" w:color="auto" w:fill="auto"/>
+            <w:tcMar>
+              <w:top w:w="5" w:type="dxa"/>
+              <w:left w:w="5" w:type="dxa"/>
+              <w:bottom w:w="5" w:type="dxa"/>
+              <w:right w:w="5" w:type="dxa"/>
+            </w:tcMar>
+          </w:tcPr>
+          <w:p>
+            <w:pPr>
+              <w:widowControl w:val="0"/>
+              <w:pBdr>
+                <w:top w:val="nil"/>
+                <w:left w:val="nil"/>
+                <w:bottom w:val="nil"/>
+                <w:right w:val="nil"/>
+                <w:between w:val="nil"/>
+              </w:pBdr>
+              <w:rPr>
+                <w:rFonts w:ascii="Raleway" w:eastAsia="Raleway" w:hAnsi="Raleway" w:cs="Raleway"/>
+                <w:sz w:val="20"/>
+                <w:szCs w:val="20"/>
+              </w:rPr>
+            </w:pPr>
+            <w:r>
+              <w:rPr>
+                <w:rFonts w:ascii="Raleway" w:eastAsia="Raleway" w:hAnsi="Raleway" w:cs="Raleway"/>
+                <w:sz w:val="20"/>
+                <w:szCs w:val="20"/>
+              </w:rPr>
+              <w:t>Completed Retro</w:t>
+            </w:r>
+          </w:p>
+        </w:tc>
+      </w:tr>
+      <w:tr>
+        <w:tc>
+          <w:tcPr>
+            <w:tcW w:w="750" w:type="dxa"/>
+            <w:tcBorders>
+              <w:left w:val="single" w:sz="8" w:space="0" w:color="808080"/>
+              <w:bottom w:val="single" w:sz="8" w:space="0" w:color="808080"/>
+              <w:right w:val="single" w:sz="8" w:space="0" w:color="808080"/>
+            </w:tcBorders>
+            <w:shd w:val="clear" w:color="auto" w:fill="auto"/>
+            <w:tcMar>
+              <w:top w:w="5" w:type="dxa"/>
+              <w:left w:w="5" w:type="dxa"/>
+              <w:bottom w:w="5" w:type="dxa"/>
+              <w:right w:w="5" w:type="dxa"/>
+            </w:tcMar>
+          </w:tcPr>
+          <w:p>
+            <w:pPr>
+              <w:widowControl w:val="0"/>
+              <w:pBdr>
+                <w:top w:val="nil"/>
+                <w:left w:val="nil"/>
+                <w:bottom w:val="nil"/>
+                <w:right w:val="nil"/>
+                <w:between w:val="nil"/>
+              </w:pBdr>
+              <w:jc w:val="center"/>
+              <w:rPr>
+                <w:rFonts w:ascii="Raleway" w:eastAsia="Raleway" w:hAnsi="Raleway" w:cs="Raleway"/>
+                <w:sz w:val="20"/>
+                <w:szCs w:val="20"/>
+              </w:rPr>
+            </w:pPr>
+          </w:p>
+        </w:tc>
+        <w:tc>
+          <w:tcPr>
+            <w:tcW w:w="8160" w:type="dxa"/>
+            <w:tcBorders>
+              <w:bottom w:val="single" w:sz="8" w:space="0" w:color="808080"/>
+              <w:right w:val="single" w:sz="8" w:space="0" w:color="808080"/>
+            </w:tcBorders>
+            <w:shd w:val="clear" w:color="auto" w:fill="auto"/>
+            <w:tcMar>
+              <w:top w:w="5" w:type="dxa"/>
+              <w:left w:w="5" w:type="dxa"/>
+              <w:bottom w:w="5" w:type="dxa"/>
+              <w:right w:w="5" w:type="dxa"/>
+            </w:tcMar>
+          </w:tcPr>
+          <w:p>
+            <w:pPr>
+              <w:widowControl w:val="0"/>
+              <w:pBdr>
+                <w:top w:val="nil"/>
+                <w:left w:val="nil"/>
+                <w:bottom w:val="nil"/>
+                <w:right w:val="nil"/>
+                <w:between w:val="nil"/>
+              </w:pBdr>
+              <w:rPr>
+                <w:rFonts w:ascii="Raleway" w:eastAsia="Raleway" w:hAnsi="Raleway" w:cs="Raleway"/>
+                <w:sz w:val="20"/>
+                <w:szCs w:val="20"/>
+              </w:rPr>
+            </w:pPr>
+            <w:r>
+              <w:rPr>
+                <w:rFonts w:ascii="Raleway" w:eastAsia="Raleway" w:hAnsi="Raleway" w:cs="Raleway"/>
+                <w:sz w:val="20"/>
+                <w:szCs w:val="20"/>
+              </w:rPr>
+              <w:t>Completed Spring Planning</w:t>
+            </w:r>
+          </w:p>
+        </w:tc>
+      </w:tr>
+      <w:tr>
+        <w:tc>
+          <w:tcPr>
+            <w:tcW w:w="750" w:type="dxa"/>
+            <w:tcBorders>
+              <w:left w:val="single" w:sz="8" w:space="0" w:color="808080"/>
+              <w:bottom w:val="single" w:sz="8" w:space="0" w:color="808080"/>
+              <w:right w:val="single" w:sz="8" w:space="0" w:color="808080"/>
+            </w:tcBorders>
+            <w:shd w:val="clear" w:color="auto" w:fill="auto"/>
+            <w:tcMar>
+              <w:top w:w="5" w:type="dxa"/>
+              <w:left w:w="5" w:type="dxa"/>
+              <w:bottom w:w="5" w:type="dxa"/>
+              <w:right w:w="5" w:type="dxa"/>
+            </w:tcMar>
+          </w:tcPr>
+          <w:p>
+            <w:pPr>
+              <w:widowControl w:val="0"/>
+              <w:pBdr>
+                <w:top w:val="nil"/>
+                <w:left w:val="nil"/>
+                <w:bottom w:val="nil"/>
+                <w:right w:val="nil"/>
+                <w:between w:val="nil"/>
+              </w:pBdr>
+              <w:jc w:val="center"/>
+              <w:rPr>
+                <w:rFonts w:ascii="Raleway" w:eastAsia="Raleway" w:hAnsi="Raleway" w:cs="Raleway"/>
+                <w:sz w:val="20"/>
+                <w:szCs w:val="20"/>
+              </w:rPr>
+            </w:pPr>
+          </w:p>
+        </w:tc>
+        <w:tc>
+          <w:tcPr>
+            <w:tcW w:w="8160" w:type="dxa"/>
+            <w:tcBorders>
+              <w:bottom w:val="single" w:sz="8" w:space="0" w:color="808080"/>
+              <w:right w:val="single" w:sz="8" w:space="0" w:color="808080"/>
+            </w:tcBorders>
+            <w:shd w:val="clear" w:color="auto" w:fill="auto"/>
+            <w:tcMar>
+              <w:top w:w="5" w:type="dxa"/>
+              <w:left w:w="5" w:type="dxa"/>
+              <w:bottom w:w="5" w:type="dxa"/>
+              <w:right w:w="5" w:type="dxa"/>
+            </w:tcMar>
+          </w:tcPr>
+          <w:p>
+            <w:pPr>
+              <w:widowControl w:val="0"/>
+              <w:pBdr>
+                <w:top w:val="nil"/>
+                <w:left w:val="nil"/>
+                <w:bottom w:val="nil"/>
+                <w:right w:val="nil"/>
+                <w:between w:val="nil"/>
+              </w:pBdr>
+              <w:rPr>
+                <w:rFonts w:ascii="Raleway" w:eastAsia="Raleway" w:hAnsi="Raleway" w:cs="Raleway"/>
+                <w:sz w:val="20"/>
+                <w:szCs w:val="20"/>
+              </w:rPr>
+            </w:pPr>
+            <w:r>
+              <w:rPr>
+                <w:rFonts w:ascii="Raleway" w:eastAsia="Raleway" w:hAnsi="Raleway" w:cs="Raleway"/>
+                <w:sz w:val="20"/>
+                <w:szCs w:val="20"/>
+              </w:rPr>
+              <w:t>Completed Sprint 2 Backlog</w:t>
+            </w:r>
+          </w:p>
+        </w:tc>
+      </w:tr>
+      <w:tr>
+        <w:tc>
+          <w:tcPr>
+            <w:tcW w:w="750" w:type="dxa"/>
+            <w:tcBorders>
+              <w:left w:val="single" w:sz="8" w:space="0" w:color="808080"/>
+              <w:bottom w:val="single" w:sz="8" w:space="0" w:color="808080"/>
+              <w:right w:val="single" w:sz="8" w:space="0" w:color="808080"/>
+            </w:tcBorders>
+            <w:shd w:val="clear" w:color="auto" w:fill="auto"/>
+            <w:tcMar>
+              <w:top w:w="5" w:type="dxa"/>
+              <w:left w:w="5" w:type="dxa"/>
+              <w:bottom w:w="5" w:type="dxa"/>
+              <w:right w:w="5" w:type="dxa"/>
+            </w:tcMar>
+          </w:tcPr>
+          <w:p>
+            <w:pPr>
+              <w:widowControl w:val="0"/>
+              <w:jc w:val="center"/>
+              <w:rPr>
+                <w:rFonts w:ascii="Raleway" w:eastAsia="Raleway" w:hAnsi="Raleway" w:cs="Raleway"/>
+                <w:sz w:val="20"/>
+                <w:szCs w:val="20"/>
+              </w:rPr>
+            </w:pPr>
+          </w:p>
+        </w:tc>
+        <w:tc>
+          <w:tcPr>
+            <w:tcW w:w="8160" w:type="dxa"/>
+            <w:tcBorders>
+              <w:bottom w:val="single" w:sz="8" w:space="0" w:color="808080"/>
+              <w:right w:val="single" w:sz="8" w:space="0" w:color="808080"/>
+            </w:tcBorders>
+            <w:shd w:val="clear" w:color="auto" w:fill="auto"/>
+            <w:tcMar>
+              <w:top w:w="5" w:type="dxa"/>
+              <w:left w:w="5" w:type="dxa"/>
+              <w:bottom w:w="5" w:type="dxa"/>
+              <w:right w:w="5" w:type="dxa"/>
+            </w:tcMar>
+          </w:tcPr>
+          <w:p>
+            <w:pPr>
+              <w:widowControl w:val="0"/>
+              <w:pBdr>
+                <w:top w:val="nil"/>
+                <w:left w:val="nil"/>
+                <w:bottom w:val="nil"/>
+                <w:right w:val="nil"/>
+                <w:between w:val="nil"/>
+              </w:pBdr>
+              <w:rPr>
+                <w:rFonts w:ascii="Raleway" w:eastAsia="Raleway" w:hAnsi="Raleway" w:cs="Raleway"/>
+                <w:sz w:val="20"/>
+                <w:szCs w:val="20"/>
+              </w:rPr>
+            </w:pPr>
+          </w:p>
+        </w:tc>
+      </w:tr>
+      <w:tr>
+        <w:tc>
+          <w:tcPr>
+            <w:tcW w:w="750" w:type="dxa"/>
+            <w:tcBorders>
+              <w:left w:val="single" w:sz="8" w:space="0" w:color="808080"/>
+              <w:bottom w:val="single" w:sz="8" w:space="0" w:color="808080"/>
+              <w:right w:val="single" w:sz="8" w:space="0" w:color="808080"/>
+            </w:tcBorders>
+            <w:shd w:val="clear" w:color="auto" w:fill="auto"/>
+            <w:tcMar>
+              <w:top w:w="5" w:type="dxa"/>
+              <w:left w:w="5" w:type="dxa"/>
+              <w:bottom w:w="5" w:type="dxa"/>
+              <w:right w:w="5" w:type="dxa"/>
+            </w:tcMar>
+          </w:tcPr>
+          <w:p>
+            <w:pPr>
+              <w:widowControl w:val="0"/>
+              <w:jc w:val="center"/>
+              <w:rPr>
+                <w:rFonts w:ascii="Raleway" w:eastAsia="Raleway" w:hAnsi="Raleway" w:cs="Raleway"/>
+                <w:sz w:val="20"/>
+                <w:szCs w:val="20"/>
+              </w:rPr>
+            </w:pPr>
+          </w:p>
+        </w:tc>
+        <w:tc>
+          <w:tcPr>
+            <w:tcW w:w="8160" w:type="dxa"/>
+            <w:tcBorders>
+              <w:bottom w:val="single" w:sz="8" w:space="0" w:color="808080"/>
+              <w:right w:val="single" w:sz="8" w:space="0" w:color="808080"/>
+            </w:tcBorders>
+            <w:shd w:val="clear" w:color="auto" w:fill="auto"/>
+            <w:tcMar>
+              <w:top w:w="5" w:type="dxa"/>
+              <w:left w:w="5" w:type="dxa"/>
+              <w:bottom w:w="5" w:type="dxa"/>
+              <w:right w:w="5" w:type="dxa"/>
+            </w:tcMar>
+          </w:tcPr>
+          <w:p>
+            <w:pPr>
+              <w:widowControl w:val="0"/>
+              <w:pBdr>
+                <w:top w:val="nil"/>
+                <w:left w:val="nil"/>
+                <w:bottom w:val="nil"/>
+                <w:right w:val="nil"/>
+                <w:between w:val="nil"/>
+              </w:pBdr>
+              <w:rPr>
+                <w:rFonts w:ascii="Raleway" w:eastAsia="Raleway" w:hAnsi="Raleway" w:cs="Raleway"/>
+                <w:sz w:val="20"/>
+                <w:szCs w:val="20"/>
+              </w:rPr>
+            </w:pPr>
+          </w:p>
+        </w:tc>
+      </w:tr>
+    </w:tbl>
+    <w:p>
+      <w:pPr>
+        <w:pStyle w:val="Heading2"/>
+        <w:rPr>
+          <w:rFonts w:ascii="Raleway" w:eastAsia="Raleway" w:hAnsi="Raleway" w:cs="Raleway"/>
+        </w:rPr>
+      </w:pPr>
+      <w:r>
+        <w:rPr>
+          <w:rFonts w:ascii="Raleway" w:eastAsia="Raleway" w:hAnsi="Raleway" w:cs="Raleway"/>
+        </w:rPr>
+        <w:t>Action Items</w:t>
+      </w:r>
+    </w:p>
+    <w:tbl>
+      <w:tblPr>
+        <w:tblStyle w:val="a1"/>
+        <w:tblW w:w="8925" w:type="dxa"/>
+        <w:tblInd w:w="-39" w:type="dxa"/>
+        <w:tblBorders>
+          <w:top w:val="single" w:sz="6" w:space="0" w:color="000000"/>
+          <w:left w:val="single" w:sz="6" w:space="0" w:color="000000"/>
+          <w:bottom w:val="single" w:sz="6" w:space="0" w:color="000000"/>
+          <w:right w:val="single" w:sz="6" w:space="0" w:color="000000"/>
+          <w:insideH w:val="single" w:sz="6" w:space="0" w:color="000000"/>
+          <w:insideV w:val="single" w:sz="6" w:space="0" w:color="000000"/>
+        </w:tblBorders>
+        <w:tblLayout w:type="fixed"/>
+        <w:tblLook w:val="0600" w:firstRow="0" w:lastRow="0" w:firstColumn="0" w:lastColumn="0" w:noHBand="1" w:noVBand="1"/>
+      </w:tblPr>
+      <w:tblGrid>
+        <w:gridCol w:w="840"/>
+        <w:gridCol w:w="5130"/>
+        <w:gridCol w:w="1590"/>
+        <w:gridCol w:w="1365"/>
+      </w:tblGrid>
+      <w:tr>
+        <w:tc>
+          <w:tcPr>
+            <w:tcW w:w="840" w:type="dxa"/>
+            <w:tcBorders>
+              <w:top w:val="single" w:sz="8" w:space="0" w:color="808080"/>
+              <w:left w:val="single" w:sz="8" w:space="0" w:color="808080"/>
+              <w:bottom w:val="single" w:sz="8" w:space="0" w:color="808080"/>
+              <w:right w:val="single" w:sz="8" w:space="0" w:color="808080"/>
+            </w:tcBorders>
+            <w:shd w:val="clear" w:color="auto" w:fill="E6E6E6"/>
+            <w:tcMar>
+              <w:top w:w="5" w:type="dxa"/>
+              <w:left w:w="5" w:type="dxa"/>
+              <w:bottom w:w="5" w:type="dxa"/>
+              <w:right w:w="5" w:type="dxa"/>
+            </w:tcMar>
+          </w:tcPr>
+          <w:p>
+            <w:pPr>
+              <w:widowControl w:val="0"/>
+              <w:pBdr>
+                <w:top w:val="nil"/>
+                <w:left w:val="nil"/>
+                <w:bottom w:val="nil"/>
+                <w:right w:val="nil"/>
+                <w:between w:val="nil"/>
+              </w:pBdr>
+              <w:jc w:val="center"/>
+              <w:rPr>
+                <w:rFonts w:ascii="Raleway" w:eastAsia="Raleway" w:hAnsi="Raleway" w:cs="Raleway"/>
+                <w:sz w:val="20"/>
+                <w:szCs w:val="20"/>
+                <w:shd w:val="clear" w:color="auto" w:fill="E6E6E6"/>
+              </w:rPr>
+            </w:pPr>
+            <w:r>
+              <w:rPr>
+                <w:rFonts w:ascii="Raleway" w:eastAsia="Raleway" w:hAnsi="Raleway" w:cs="Raleway"/>
+                <w:sz w:val="20"/>
+                <w:szCs w:val="20"/>
+                <w:shd w:val="clear" w:color="auto" w:fill="E6E6E6"/>
+              </w:rPr>
+              <w:t>No.</w:t>
+            </w:r>
+          </w:p>
+        </w:tc>
+        <w:tc>
+          <w:tcPr>
+            <w:tcW w:w="5130" w:type="dxa"/>
+            <w:tcBorders>
+              <w:top w:val="single" w:sz="8" w:space="0" w:color="808080"/>
+              <w:bottom w:val="single" w:sz="8" w:space="0" w:color="808080"/>
+              <w:right w:val="single" w:sz="8" w:space="0" w:color="808080"/>
+            </w:tcBorders>
+            <w:shd w:val="clear" w:color="auto" w:fill="E6E6E6"/>
+            <w:tcMar>
+              <w:top w:w="5" w:type="dxa"/>
+              <w:left w:w="5" w:type="dxa"/>
+              <w:bottom w:w="5" w:type="dxa"/>
+              <w:right w:w="5" w:type="dxa"/>
+            </w:tcMar>
+          </w:tcPr>
+          <w:p>
+            <w:pPr>
+              <w:widowControl w:val="0"/>
+              <w:pBdr>
+                <w:top w:val="nil"/>
+                <w:left w:val="nil"/>
+                <w:bottom w:val="nil"/>
+                <w:right w:val="nil"/>
+                <w:between w:val="nil"/>
+              </w:pBdr>
+              <w:jc w:val="center"/>
+              <w:rPr>
+                <w:rFonts w:ascii="Raleway" w:eastAsia="Raleway" w:hAnsi="Raleway" w:cs="Raleway"/>
+                <w:sz w:val="20"/>
+                <w:szCs w:val="20"/>
+                <w:shd w:val="clear" w:color="auto" w:fill="E6E6E6"/>
+              </w:rPr>
+            </w:pPr>
+            <w:r>
+              <w:rPr>
+                <w:rFonts w:ascii="Raleway" w:eastAsia="Raleway" w:hAnsi="Raleway" w:cs="Raleway"/>
+                <w:sz w:val="20"/>
+                <w:szCs w:val="20"/>
+                <w:shd w:val="clear" w:color="auto" w:fill="E6E6E6"/>
+              </w:rPr>
+              <w:t>Item</w:t>
+            </w:r>
+          </w:p>
+        </w:tc>
+        <w:tc>
+          <w:tcPr>
+            <w:tcW w:w="1590" w:type="dxa"/>
+            <w:tcBorders>
+              <w:top w:val="single" w:sz="8" w:space="0" w:color="808080"/>
+              <w:bottom w:val="single" w:sz="8" w:space="0" w:color="808080"/>
+              <w:right w:val="single" w:sz="8" w:space="0" w:color="808080"/>
+            </w:tcBorders>
+            <w:shd w:val="clear" w:color="auto" w:fill="E6E6E6"/>
+            <w:tcMar>
+              <w:top w:w="5" w:type="dxa"/>
+              <w:left w:w="5" w:type="dxa"/>
+              <w:bottom w:w="5" w:type="dxa"/>
+              <w:right w:w="5" w:type="dxa"/>
+            </w:tcMar>
+          </w:tcPr>
+          <w:p>
+            <w:pPr>
+              <w:widowControl w:val="0"/>
+              <w:pBdr>
+                <w:top w:val="nil"/>
+                <w:left w:val="nil"/>
+                <w:bottom w:val="nil"/>
+                <w:right w:val="nil"/>
+                <w:between w:val="nil"/>
+              </w:pBdr>
+              <w:jc w:val="center"/>
+              <w:rPr>
+                <w:rFonts w:ascii="Raleway" w:eastAsia="Raleway" w:hAnsi="Raleway" w:cs="Raleway"/>
+                <w:sz w:val="20"/>
+                <w:szCs w:val="20"/>
+                <w:shd w:val="clear" w:color="auto" w:fill="E6E6E6"/>
+              </w:rPr>
+            </w:pPr>
+            <w:r>
+              <w:rPr>
+                <w:rFonts w:ascii="Raleway" w:eastAsia="Raleway" w:hAnsi="Raleway" w:cs="Raleway"/>
+                <w:sz w:val="20"/>
+                <w:szCs w:val="20"/>
+                <w:shd w:val="clear" w:color="auto" w:fill="E6E6E6"/>
+              </w:rPr>
+              <w:t>Who</w:t>
+            </w:r>
+          </w:p>
+        </w:tc>
+        <w:tc>
+          <w:tcPr>
+            <w:tcW w:w="1365" w:type="dxa"/>
+            <w:tcBorders>
+              <w:top w:val="single" w:sz="8" w:space="0" w:color="808080"/>
+              <w:bottom w:val="single" w:sz="8" w:space="0" w:color="808080"/>
+              <w:right w:val="single" w:sz="8" w:space="0" w:color="808080"/>
+            </w:tcBorders>
+            <w:shd w:val="clear" w:color="auto" w:fill="E6E6E6"/>
+            <w:tcMar>
+              <w:top w:w="5" w:type="dxa"/>
+              <w:left w:w="5" w:type="dxa"/>
+              <w:bottom w:w="5" w:type="dxa"/>
+              <w:right w:w="5" w:type="dxa"/>
+            </w:tcMar>
+          </w:tcPr>
+          <w:p>
+            <w:pPr>
+              <w:widowControl w:val="0"/>
+              <w:pBdr>
+                <w:top w:val="nil"/>
+                <w:left w:val="nil"/>
+                <w:bottom w:val="nil"/>
+                <w:right w:val="nil"/>
+                <w:between w:val="nil"/>
+              </w:pBdr>
+              <w:jc w:val="center"/>
+              <w:rPr>
+                <w:rFonts w:ascii="Raleway" w:eastAsia="Raleway" w:hAnsi="Raleway" w:cs="Raleway"/>
+                <w:sz w:val="20"/>
+                <w:szCs w:val="20"/>
+                <w:shd w:val="clear" w:color="auto" w:fill="E6E6E6"/>
+              </w:rPr>
+            </w:pPr>
+            <w:r>
+              <w:rPr>
+                <w:rFonts w:ascii="Raleway" w:eastAsia="Raleway" w:hAnsi="Raleway" w:cs="Raleway"/>
+                <w:sz w:val="20"/>
+                <w:szCs w:val="20"/>
+                <w:shd w:val="clear" w:color="auto" w:fill="E6E6E6"/>
+              </w:rPr>
+              <w:t>By</w:t>
+            </w:r>
+          </w:p>
+        </w:tc>
+      </w:tr>
+      <w:tr>
+        <w:tc>
+          <w:tcPr>
+            <w:tcW w:w="840" w:type="dxa"/>
+            <w:tcBorders>
+              <w:left w:val="single" w:sz="8" w:space="0" w:color="808080"/>
+              <w:bottom w:val="single" w:sz="8" w:space="0" w:color="808080"/>
+              <w:right w:val="single" w:sz="8" w:space="0" w:color="808080"/>
+            </w:tcBorders>
+            <w:shd w:val="clear" w:color="auto" w:fill="auto"/>
+            <w:tcMar>
+              <w:top w:w="5" w:type="dxa"/>
+              <w:left w:w="5" w:type="dxa"/>
+              <w:bottom w:w="5" w:type="dxa"/>
+              <w:right w:w="5" w:type="dxa"/>
+            </w:tcMar>
+          </w:tcPr>
+          <w:p>
+            <w:pPr>
+              <w:widowControl w:val="0"/>
+              <w:pBdr>
+                <w:top w:val="nil"/>
+                <w:left w:val="nil"/>
+                <w:bottom w:val="nil"/>
+                <w:right w:val="nil"/>
+                <w:between w:val="nil"/>
+              </w:pBdr>
+              <w:jc w:val="center"/>
+              <w:rPr>
+                <w:rFonts w:ascii="Raleway" w:eastAsia="Raleway" w:hAnsi="Raleway" w:cs="Raleway"/>
+                <w:sz w:val="20"/>
+                <w:szCs w:val="20"/>
+              </w:rPr>
+            </w:pPr>
+          </w:p>
+        </w:tc>
+        <w:tc>
+          <w:tcPr>
+            <w:tcW w:w="5130" w:type="dxa"/>
+            <w:tcBorders>
+              <w:bottom w:val="single" w:sz="8" w:space="0" w:color="808080"/>
+              <w:right w:val="single" w:sz="8" w:space="0" w:color="808080"/>
+            </w:tcBorders>
+            <w:shd w:val="clear" w:color="auto" w:fill="auto"/>
+            <w:tcMar>
+              <w:top w:w="5" w:type="dxa"/>
+              <w:left w:w="5" w:type="dxa"/>
+              <w:bottom w:w="5" w:type="dxa"/>
+              <w:right w:w="5" w:type="dxa"/>
+            </w:tcMar>
+          </w:tcPr>
+          <w:p>
+            <w:pPr>
+              <w:widowControl w:val="0"/>
+              <w:pBdr>
+                <w:top w:val="nil"/>
+                <w:left w:val="nil"/>
+                <w:bottom w:val="nil"/>
+                <w:right w:val="nil"/>
+                <w:between w:val="nil"/>
+              </w:pBdr>
+              <w:rPr>
+                <w:rFonts w:ascii="Raleway" w:eastAsia="Raleway" w:hAnsi="Raleway" w:cs="Raleway"/>
+                <w:sz w:val="20"/>
+                <w:szCs w:val="20"/>
+              </w:rPr>
+            </w:pPr>
+            <w:r>
+              <w:rPr>
+                <w:rFonts w:ascii="Raleway" w:eastAsia="Raleway" w:hAnsi="Raleway" w:cs="Raleway"/>
+                <w:sz w:val="20"/>
+                <w:szCs w:val="20"/>
+              </w:rPr>
+              <w:t>Microservice</w:t>
+            </w:r>
+          </w:p>
+        </w:tc>
+        <w:tc>
+          <w:tcPr>
+            <w:tcW w:w="1590" w:type="dxa"/>
+            <w:tcBorders>
+              <w:bottom w:val="single" w:sz="8" w:space="0" w:color="808080"/>
+              <w:right w:val="single" w:sz="8" w:space="0" w:color="808080"/>
+            </w:tcBorders>
+            <w:shd w:val="clear" w:color="auto" w:fill="auto"/>
+            <w:tcMar>
+              <w:top w:w="5" w:type="dxa"/>
+              <w:left w:w="5" w:type="dxa"/>
+              <w:bottom w:w="5" w:type="dxa"/>
+              <w:right w:w="5" w:type="dxa"/>
+            </w:tcMar>
+          </w:tcPr>
+          <w:p>
+            <w:pPr>
+              <w:widowControl w:val="0"/>
+              <w:pBdr>
+                <w:top w:val="nil"/>
+                <w:left w:val="nil"/>
+                <w:bottom w:val="nil"/>
+                <w:right w:val="nil"/>
+                <w:between w:val="nil"/>
+              </w:pBdr>
+              <w:rPr>
+                <w:rFonts w:ascii="Raleway" w:eastAsia="Raleway" w:hAnsi="Raleway" w:cs="Raleway"/>
+                <w:sz w:val="20"/>
+                <w:szCs w:val="20"/>
+              </w:rPr>
+            </w:pPr>
+            <w:r>
+              <w:rPr>
+                <w:rFonts w:ascii="Raleway" w:eastAsia="Raleway" w:hAnsi="Raleway" w:cs="Raleway"/>
+                <w:sz w:val="20"/>
+                <w:szCs w:val="20"/>
+              </w:rPr>
+              <w:t>T</w:t>
+            </w:r>
+          </w:p>
+        </w:tc>
+        <w:tc>
+          <w:tcPr>
+            <w:tcW w:w="1365" w:type="dxa"/>
+            <w:tcBorders>
+              <w:bottom w:val="single" w:sz="8" w:space="0" w:color="808080"/>
+              <w:right w:val="single" w:sz="8" w:space="0" w:color="808080"/>
+            </w:tcBorders>
+            <w:shd w:val="clear" w:color="auto" w:fill="auto"/>
+            <w:tcMar>
+              <w:top w:w="5" w:type="dxa"/>
+              <w:left w:w="5" w:type="dxa"/>
+              <w:bottom w:w="5" w:type="dxa"/>
+              <w:right w:w="5" w:type="dxa"/>
+            </w:tcMar>
+          </w:tcPr>
+          <w:p>
+            <w:pPr>
+              <w:widowControl w:val="0"/>
+              <w:pBdr>
+                <w:top w:val="nil"/>
+                <w:left w:val="nil"/>
+                <w:bottom w:val="nil"/>
+                <w:right w:val="nil"/>
+                <w:between w:val="nil"/>
+              </w:pBdr>
+              <w:rPr>
+                <w:rFonts w:ascii="Raleway" w:eastAsia="Raleway" w:hAnsi="Raleway" w:cs="Raleway"/>
+                <w:sz w:val="20"/>
+                <w:szCs w:val="20"/>
+              </w:rPr>
+            </w:pPr>
+            <w:r>
+              <w:rPr>
+                <w:rFonts w:ascii="Raleway" w:eastAsia="Raleway" w:hAnsi="Raleway" w:cs="Raleway"/>
+                <w:sz w:val="20"/>
+                <w:szCs w:val="20"/>
+              </w:rPr>
+              <w:t>13</w:t>
+            </w:r>
+            <w:r>
+              <w:rPr>
+                <w:rFonts w:ascii="Raleway" w:eastAsia="Raleway" w:hAnsi="Raleway" w:cs="Raleway"/>
+                <w:sz w:val="20"/>
+                <w:szCs w:val="20"/>
+              </w:rPr>
+              <w:t>/09</w:t>
+            </w:r>
+          </w:p>
+        </w:tc>
+      </w:tr>
+      <w:tr>
+        <w:tc>
+          <w:tcPr>
+            <w:tcW w:w="840" w:type="dxa"/>
+            <w:tcBorders>
+              <w:left w:val="single" w:sz="8" w:space="0" w:color="808080"/>
+              <w:bottom w:val="single" w:sz="8" w:space="0" w:color="808080"/>
+              <w:right w:val="single" w:sz="8" w:space="0" w:color="808080"/>
+            </w:tcBorders>
+            <w:shd w:val="clear" w:color="auto" w:fill="auto"/>
+            <w:tcMar>
+              <w:top w:w="5" w:type="dxa"/>
+              <w:left w:w="5" w:type="dxa"/>
+              <w:bottom w:w="5" w:type="dxa"/>
+              <w:right w:w="5" w:type="dxa"/>
+            </w:tcMar>
+          </w:tcPr>
+          <w:p>
+            <w:pPr>
+              <w:widowControl w:val="0"/>
+              <w:pBdr>
+                <w:top w:val="nil"/>
+                <w:left w:val="nil"/>
+                <w:bottom w:val="nil"/>
+                <w:right w:val="nil"/>
+                <w:between w:val="nil"/>
+              </w:pBdr>
+              <w:jc w:val="center"/>
+              <w:rPr>
+                <w:rFonts w:ascii="Raleway" w:eastAsia="Raleway" w:hAnsi="Raleway" w:cs="Raleway"/>
+                <w:sz w:val="20"/>
+                <w:szCs w:val="20"/>
+              </w:rPr>
+            </w:pPr>
+          </w:p>
+        </w:tc>
+        <w:tc>
+          <w:tcPr>
+            <w:tcW w:w="5130" w:type="dxa"/>
+            <w:tcBorders>
+              <w:bottom w:val="single" w:sz="8" w:space="0" w:color="808080"/>
+              <w:right w:val="single" w:sz="8" w:space="0" w:color="808080"/>
+            </w:tcBorders>
+            <w:shd w:val="clear" w:color="auto" w:fill="auto"/>
+            <w:tcMar>
+              <w:top w:w="5" w:type="dxa"/>
+              <w:left w:w="5" w:type="dxa"/>
+              <w:bottom w:w="5" w:type="dxa"/>
+              <w:right w:w="5" w:type="dxa"/>
+            </w:tcMar>
+          </w:tcPr>
+          <w:p>
+            <w:pPr>
+              <w:widowControl w:val="0"/>
+              <w:pBdr>
+                <w:top w:val="nil"/>
+                <w:left w:val="nil"/>
+                <w:bottom w:val="nil"/>
+                <w:right w:val="nil"/>
+                <w:between w:val="nil"/>
+              </w:pBdr>
+              <w:rPr>
+                <w:rFonts w:ascii="Raleway" w:eastAsia="Raleway" w:hAnsi="Raleway" w:cs="Raleway"/>
+                <w:sz w:val="20"/>
+                <w:szCs w:val="20"/>
+              </w:rPr>
+            </w:pPr>
+            <w:r>
+              <w:rPr>
+                <w:rFonts w:ascii="Raleway" w:eastAsia="Raleway" w:hAnsi="Raleway" w:cs="Raleway"/>
+                <w:sz w:val="20"/>
+                <w:szCs w:val="20"/>
+              </w:rPr>
+              <w:t>Testing</w:t>
+            </w:r>
+          </w:p>
+        </w:tc>
+        <w:tc>
+          <w:tcPr>
+            <w:tcW w:w="1590" w:type="dxa"/>
+            <w:tcBorders>
+              <w:bottom w:val="single" w:sz="8" w:space="0" w:color="808080"/>
+              <w:right w:val="single" w:sz="8" w:space="0" w:color="808080"/>
+            </w:tcBorders>
+            <w:shd w:val="clear" w:color="auto" w:fill="auto"/>
+            <w:tcMar>
+              <w:top w:w="5" w:type="dxa"/>
+              <w:left w:w="5" w:type="dxa"/>
+              <w:bottom w:w="5" w:type="dxa"/>
+              <w:right w:w="5" w:type="dxa"/>
+            </w:tcMar>
+          </w:tcPr>
+          <w:p>
+            <w:pPr>
+              <w:widowControl w:val="0"/>
+              <w:pBdr>
+                <w:top w:val="nil"/>
+                <w:left w:val="nil"/>
+                <w:bottom w:val="nil"/>
+                <w:right w:val="nil"/>
+                <w:between w:val="nil"/>
+              </w:pBdr>
+              <w:rPr>
+                <w:rFonts w:ascii="Raleway" w:eastAsia="Raleway" w:hAnsi="Raleway" w:cs="Raleway"/>
+                <w:sz w:val="20"/>
+                <w:szCs w:val="20"/>
+              </w:rPr>
+            </w:pPr>
+            <w:r>
+              <w:rPr>
+                <w:rFonts w:ascii="Raleway" w:eastAsia="Raleway" w:hAnsi="Raleway" w:cs="Raleway"/>
+                <w:sz w:val="20"/>
+                <w:szCs w:val="20"/>
+              </w:rPr>
+              <w:t>M, C</w:t>
+            </w:r>
+          </w:p>
+        </w:tc>
+        <w:tc>
+          <w:tcPr>
+            <w:tcW w:w="1365" w:type="dxa"/>
+            <w:tcBorders>
+              <w:bottom w:val="single" w:sz="8" w:space="0" w:color="808080"/>
+              <w:right w:val="single" w:sz="8" w:space="0" w:color="808080"/>
+            </w:tcBorders>
+            <w:shd w:val="clear" w:color="auto" w:fill="auto"/>
+            <w:tcMar>
+              <w:top w:w="5" w:type="dxa"/>
+              <w:left w:w="5" w:type="dxa"/>
+              <w:bottom w:w="5" w:type="dxa"/>
+              <w:right w:w="5" w:type="dxa"/>
+            </w:tcMar>
+          </w:tcPr>
+          <w:p>
+            <w:pPr>
+              <w:widowControl w:val="0"/>
+              <w:rPr>
+                <w:rFonts w:ascii="Raleway" w:eastAsia="Raleway" w:hAnsi="Raleway" w:cs="Raleway"/>
+                <w:sz w:val="20"/>
+                <w:szCs w:val="20"/>
+              </w:rPr>
+            </w:pPr>
+            <w:r>
+              <w:rPr>
+                <w:rFonts w:ascii="Raleway" w:eastAsia="Raleway" w:hAnsi="Raleway" w:cs="Raleway"/>
+                <w:sz w:val="20"/>
+                <w:szCs w:val="20"/>
+              </w:rPr>
+              <w:t>13/09</w:t>
+            </w:r>
+          </w:p>
+        </w:tc>
+      </w:tr>
+      <w:tr>
+        <w:tc>
+          <w:tcPr>
+            <w:tcW w:w="840" w:type="dxa"/>
+            <w:tcBorders>
+              <w:left w:val="single" w:sz="8" w:space="0" w:color="808080"/>
+              <w:bottom w:val="single" w:sz="8" w:space="0" w:color="808080"/>
+              <w:right w:val="single" w:sz="8" w:space="0" w:color="808080"/>
+            </w:tcBorders>
+            <w:shd w:val="clear" w:color="auto" w:fill="auto"/>
+            <w:tcMar>
+              <w:top w:w="5" w:type="dxa"/>
+              <w:left w:w="5" w:type="dxa"/>
+              <w:bottom w:w="5" w:type="dxa"/>
+              <w:right w:w="5" w:type="dxa"/>
+            </w:tcMar>
+          </w:tcPr>
+          <w:p>
+            <w:pPr>
+              <w:widowControl w:val="0"/>
+              <w:pBdr>
+                <w:top w:val="nil"/>
+                <w:left w:val="nil"/>
+                <w:bottom w:val="nil"/>
+                <w:right w:val="nil"/>
+                <w:between w:val="nil"/>
+              </w:pBdr>
+              <w:jc w:val="center"/>
+              <w:rPr>
+                <w:rFonts w:ascii="Raleway" w:eastAsia="Raleway" w:hAnsi="Raleway" w:cs="Raleway"/>
+                <w:sz w:val="20"/>
+                <w:szCs w:val="20"/>
+              </w:rPr>
+            </w:pPr>
+          </w:p>
+        </w:tc>
+        <w:tc>
+          <w:tcPr>
+            <w:tcW w:w="5130" w:type="dxa"/>
+            <w:tcBorders>
+              <w:bottom w:val="single" w:sz="8" w:space="0" w:color="808080"/>
+              <w:right w:val="single" w:sz="8" w:space="0" w:color="808080"/>
+            </w:tcBorders>
+            <w:shd w:val="clear" w:color="auto" w:fill="auto"/>
+            <w:tcMar>
+              <w:top w:w="5" w:type="dxa"/>
+              <w:left w:w="5" w:type="dxa"/>
+              <w:bottom w:w="5" w:type="dxa"/>
+              <w:right w:w="5" w:type="dxa"/>
+            </w:tcMar>
+          </w:tcPr>
+          <w:p>
+            <w:pPr>
+              <w:widowControl w:val="0"/>
+              <w:pBdr>
+                <w:top w:val="nil"/>
+                <w:left w:val="nil"/>
+                <w:bottom w:val="nil"/>
+                <w:right w:val="nil"/>
+                <w:between w:val="nil"/>
+              </w:pBdr>
+              <w:rPr>
+                <w:rFonts w:ascii="Raleway" w:eastAsia="Raleway" w:hAnsi="Raleway" w:cs="Raleway"/>
+                <w:sz w:val="20"/>
+                <w:szCs w:val="20"/>
+              </w:rPr>
+            </w:pPr>
+            <w:r>
+              <w:rPr>
+                <w:rFonts w:ascii="Raleway" w:eastAsia="Raleway" w:hAnsi="Raleway" w:cs="Raleway"/>
+                <w:sz w:val="20"/>
+                <w:szCs w:val="20"/>
+              </w:rPr>
+              <w:t xml:space="preserve">Front end </w:t>
+            </w:r>
+          </w:p>
+        </w:tc>
+        <w:tc>
+          <w:tcPr>
+            <w:tcW w:w="1590" w:type="dxa"/>
+            <w:tcBorders>
+              <w:bottom w:val="single" w:sz="8" w:space="0" w:color="808080"/>
+              <w:right w:val="single" w:sz="8" w:space="0" w:color="808080"/>
+            </w:tcBorders>
+            <w:shd w:val="clear" w:color="auto" w:fill="auto"/>
+            <w:tcMar>
+              <w:top w:w="5" w:type="dxa"/>
+              <w:left w:w="5" w:type="dxa"/>
+              <w:bottom w:w="5" w:type="dxa"/>
+              <w:right w:w="5" w:type="dxa"/>
+            </w:tcMar>
+          </w:tcPr>
+          <w:p>
+            <w:pPr>
+              <w:widowControl w:val="0"/>
+              <w:pBdr>
+                <w:top w:val="nil"/>
+                <w:left w:val="nil"/>
+                <w:bottom w:val="nil"/>
+                <w:right w:val="nil"/>
+                <w:between w:val="nil"/>
+              </w:pBdr>
+              <w:rPr>
+                <w:rFonts w:ascii="Raleway" w:eastAsia="Raleway" w:hAnsi="Raleway" w:cs="Raleway"/>
+                <w:sz w:val="20"/>
+                <w:szCs w:val="20"/>
+              </w:rPr>
+            </w:pPr>
+            <w:r>
+              <w:rPr>
+                <w:rFonts w:ascii="Raleway" w:eastAsia="Raleway" w:hAnsi="Raleway" w:cs="Raleway"/>
+                <w:sz w:val="20"/>
+                <w:szCs w:val="20"/>
+              </w:rPr>
+              <w:t>H, D</w:t>
+            </w:r>
+          </w:p>
+        </w:tc>
+        <w:tc>
+          <w:tcPr>
+            <w:tcW w:w="1365" w:type="dxa"/>
+            <w:tcBorders>
+              <w:bottom w:val="single" w:sz="8" w:space="0" w:color="808080"/>
+              <w:right w:val="single" w:sz="8" w:space="0" w:color="808080"/>
+            </w:tcBorders>
+            <w:shd w:val="clear" w:color="auto" w:fill="auto"/>
+            <w:tcMar>
+              <w:top w:w="5" w:type="dxa"/>
+              <w:left w:w="5" w:type="dxa"/>
+              <w:bottom w:w="5" w:type="dxa"/>
+              <w:right w:w="5" w:type="dxa"/>
+            </w:tcMar>
+          </w:tcPr>
+          <w:p>
+            <w:pPr>
+              <w:widowControl w:val="0"/>
+              <w:rPr>
+                <w:rFonts w:ascii="Raleway" w:eastAsia="Raleway" w:hAnsi="Raleway" w:cs="Raleway"/>
+                <w:sz w:val="20"/>
+                <w:szCs w:val="20"/>
+              </w:rPr>
+            </w:pPr>
+            <w:r>
+              <w:rPr>
+                <w:rFonts w:ascii="Raleway" w:eastAsia="Raleway" w:hAnsi="Raleway" w:cs="Raleway"/>
+                <w:sz w:val="20"/>
+                <w:szCs w:val="20"/>
+              </w:rPr>
+              <w:t>13/09</w:t>
+            </w:r>
+          </w:p>
+        </w:tc>
+      </w:tr>
+      <w:tr>
+        <w:tc>
+          <w:tcPr>
+            <w:tcW w:w="840" w:type="dxa"/>
+            <w:tcBorders>
+              <w:left w:val="single" w:sz="8" w:space="0" w:color="808080"/>
+              <w:bottom w:val="single" w:sz="8" w:space="0" w:color="808080"/>
+              <w:right w:val="single" w:sz="8" w:space="0" w:color="808080"/>
+            </w:tcBorders>
+            <w:shd w:val="clear" w:color="auto" w:fill="auto"/>
+            <w:tcMar>
+              <w:top w:w="5" w:type="dxa"/>
+              <w:left w:w="5" w:type="dxa"/>
+              <w:bottom w:w="5" w:type="dxa"/>
+              <w:right w:w="5" w:type="dxa"/>
+            </w:tcMar>
+          </w:tcPr>
+          <w:p>
+            <w:pPr>
+              <w:widowControl w:val="0"/>
+              <w:pBdr>
+                <w:top w:val="nil"/>
+                <w:left w:val="nil"/>
+                <w:bottom w:val="nil"/>
+                <w:right w:val="nil"/>
+                <w:between w:val="nil"/>
+              </w:pBdr>
+              <w:jc w:val="center"/>
+              <w:rPr>
+                <w:rFonts w:ascii="Raleway" w:eastAsia="Raleway" w:hAnsi="Raleway" w:cs="Raleway"/>
+                <w:sz w:val="20"/>
+                <w:szCs w:val="20"/>
+              </w:rPr>
+            </w:pPr>
+          </w:p>
+        </w:tc>
+        <w:tc>
+          <w:tcPr>
+            <w:tcW w:w="5130" w:type="dxa"/>
+            <w:tcBorders>
+              <w:bottom w:val="single" w:sz="8" w:space="0" w:color="808080"/>
+              <w:right w:val="single" w:sz="8" w:space="0" w:color="808080"/>
+            </w:tcBorders>
+            <w:shd w:val="clear" w:color="auto" w:fill="auto"/>
+            <w:tcMar>
+              <w:top w:w="5" w:type="dxa"/>
+              <w:left w:w="5" w:type="dxa"/>
+              <w:bottom w:w="5" w:type="dxa"/>
+              <w:right w:w="5" w:type="dxa"/>
+            </w:tcMar>
+          </w:tcPr>
+          <w:p>
+            <w:pPr>
+              <w:widowControl w:val="0"/>
+              <w:pBdr>
+                <w:top w:val="nil"/>
+                <w:left w:val="nil"/>
+                <w:bottom w:val="nil"/>
+                <w:right w:val="nil"/>
+                <w:between w:val="nil"/>
+              </w:pBdr>
+              <w:rPr>
+                <w:rFonts w:ascii="Raleway" w:eastAsia="Raleway" w:hAnsi="Raleway" w:cs="Raleway"/>
+                <w:sz w:val="20"/>
+                <w:szCs w:val="20"/>
+              </w:rPr>
+            </w:pPr>
+          </w:p>
+        </w:tc>
+        <w:tc>
+          <w:tcPr>
+            <w:tcW w:w="1590" w:type="dxa"/>
+            <w:tcBorders>
+              <w:bottom w:val="single" w:sz="8" w:space="0" w:color="808080"/>
+              <w:right w:val="single" w:sz="8" w:space="0" w:color="808080"/>
+            </w:tcBorders>
+            <w:shd w:val="clear" w:color="auto" w:fill="auto"/>
+            <w:tcMar>
+              <w:top w:w="5" w:type="dxa"/>
+              <w:left w:w="5" w:type="dxa"/>
+              <w:bottom w:w="5" w:type="dxa"/>
+              <w:right w:w="5" w:type="dxa"/>
+            </w:tcMar>
+          </w:tcPr>
+          <w:p>
+            <w:pPr>
+              <w:widowControl w:val="0"/>
+              <w:rPr>
+                <w:rFonts w:ascii="Raleway" w:eastAsia="Raleway" w:hAnsi="Raleway" w:cs="Raleway"/>
+                <w:sz w:val="20"/>
+                <w:szCs w:val="20"/>
+              </w:rPr>
+            </w:pPr>
+          </w:p>
+        </w:tc>
+        <w:tc>
+          <w:tcPr>
+            <w:tcW w:w="1365" w:type="dxa"/>
+            <w:tcBorders>
+              <w:bottom w:val="single" w:sz="8" w:space="0" w:color="808080"/>
+              <w:right w:val="single" w:sz="8" w:space="0" w:color="808080"/>
+            </w:tcBorders>
+            <w:shd w:val="clear" w:color="auto" w:fill="auto"/>
+            <w:tcMar>
+              <w:top w:w="5" w:type="dxa"/>
+              <w:left w:w="5" w:type="dxa"/>
+              <w:bottom w:w="5" w:type="dxa"/>
+              <w:right w:w="5" w:type="dxa"/>
+            </w:tcMar>
+          </w:tcPr>
+          <w:p>
+            <w:pPr>
+              <w:widowControl w:val="0"/>
+              <w:rPr>
+                <w:rFonts w:ascii="Raleway" w:eastAsia="Raleway" w:hAnsi="Raleway" w:cs="Raleway"/>
+                <w:sz w:val="20"/>
+                <w:szCs w:val="20"/>
+              </w:rPr>
+            </w:pPr>
+          </w:p>
+        </w:tc>
+      </w:tr>
+      <w:tr>
+        <w:tc>
+          <w:tcPr>
+            <w:tcW w:w="840" w:type="dxa"/>
+            <w:tcBorders>
+              <w:left w:val="single" w:sz="8" w:space="0" w:color="808080"/>
+              <w:bottom w:val="single" w:sz="8" w:space="0" w:color="808080"/>
+              <w:right w:val="single" w:sz="8" w:space="0" w:color="808080"/>
+            </w:tcBorders>
+            <w:shd w:val="clear" w:color="auto" w:fill="auto"/>
+            <w:tcMar>
+              <w:top w:w="5" w:type="dxa"/>
+              <w:left w:w="5" w:type="dxa"/>
+              <w:bottom w:w="5" w:type="dxa"/>
+              <w:right w:w="5" w:type="dxa"/>
+            </w:tcMar>
+          </w:tcPr>
+          <w:p>
+            <w:pPr>
+              <w:widowControl w:val="0"/>
+              <w:pBdr>
+                <w:top w:val="nil"/>
+                <w:left w:val="nil"/>
+                <w:bottom w:val="nil"/>
+                <w:right w:val="nil"/>
+                <w:between w:val="nil"/>
+              </w:pBdr>
+              <w:jc w:val="center"/>
+              <w:rPr>
+                <w:rFonts w:ascii="Raleway" w:eastAsia="Raleway" w:hAnsi="Raleway" w:cs="Raleway"/>
+                <w:sz w:val="20"/>
+                <w:szCs w:val="20"/>
+              </w:rPr>
+            </w:pPr>
+          </w:p>
+        </w:tc>
+        <w:tc>
+          <w:tcPr>
+            <w:tcW w:w="5130" w:type="dxa"/>
+            <w:tcBorders>
+              <w:bottom w:val="single" w:sz="8" w:space="0" w:color="808080"/>
+              <w:right w:val="single" w:sz="8" w:space="0" w:color="808080"/>
+            </w:tcBorders>
+            <w:shd w:val="clear" w:color="auto" w:fill="auto"/>
+            <w:tcMar>
+              <w:top w:w="5" w:type="dxa"/>
+              <w:left w:w="5" w:type="dxa"/>
+              <w:bottom w:w="5" w:type="dxa"/>
+              <w:right w:w="5" w:type="dxa"/>
+            </w:tcMar>
+          </w:tcPr>
+          <w:p>
+            <w:pPr>
+              <w:widowControl w:val="0"/>
+              <w:pBdr>
+                <w:top w:val="nil"/>
+                <w:left w:val="nil"/>
+                <w:bottom w:val="nil"/>
+                <w:right w:val="nil"/>
+                <w:between w:val="nil"/>
+              </w:pBdr>
+              <w:rPr>
+                <w:rFonts w:ascii="Raleway" w:eastAsia="Raleway" w:hAnsi="Raleway" w:cs="Raleway"/>
+                <w:sz w:val="20"/>
+                <w:szCs w:val="20"/>
+              </w:rPr>
+            </w:pPr>
+          </w:p>
+        </w:tc>
+        <w:tc>
+          <w:tcPr>
+            <w:tcW w:w="1590" w:type="dxa"/>
+            <w:tcBorders>
+              <w:bottom w:val="single" w:sz="8" w:space="0" w:color="808080"/>
+              <w:right w:val="single" w:sz="8" w:space="0" w:color="808080"/>
+            </w:tcBorders>
+            <w:shd w:val="clear" w:color="auto" w:fill="auto"/>
+            <w:tcMar>
+              <w:top w:w="5" w:type="dxa"/>
+              <w:left w:w="5" w:type="dxa"/>
+              <w:bottom w:w="5" w:type="dxa"/>
+              <w:right w:w="5" w:type="dxa"/>
+            </w:tcMar>
+          </w:tcPr>
+          <w:p>
+            <w:pPr>
+              <w:widowControl w:val="0"/>
+              <w:pBdr>
+                <w:top w:val="nil"/>
+                <w:left w:val="nil"/>
+                <w:bottom w:val="nil"/>
+                <w:right w:val="nil"/>
+                <w:between w:val="nil"/>
+              </w:pBdr>
+              <w:rPr>
+                <w:rFonts w:ascii="Raleway" w:eastAsia="Raleway" w:hAnsi="Raleway" w:cs="Raleway"/>
+                <w:sz w:val="20"/>
+                <w:szCs w:val="20"/>
+              </w:rPr>
+            </w:pPr>
+          </w:p>
+        </w:tc>
+        <w:tc>
+          <w:tcPr>
+            <w:tcW w:w="1365" w:type="dxa"/>
+            <w:tcBorders>
+              <w:bottom w:val="single" w:sz="8" w:space="0" w:color="808080"/>
+              <w:right w:val="single" w:sz="8" w:space="0" w:color="808080"/>
+            </w:tcBorders>
+            <w:shd w:val="clear" w:color="auto" w:fill="auto"/>
+            <w:tcMar>
+              <w:top w:w="5" w:type="dxa"/>
+              <w:left w:w="5" w:type="dxa"/>
+              <w:bottom w:w="5" w:type="dxa"/>
+              <w:right w:w="5" w:type="dxa"/>
+            </w:tcMar>
+          </w:tcPr>
+          <w:p>
+            <w:pPr>
+              <w:widowControl w:val="0"/>
+              <w:rPr>
+                <w:rFonts w:ascii="Raleway" w:eastAsia="Raleway" w:hAnsi="Raleway" w:cs="Raleway"/>
+                <w:sz w:val="20"/>
+                <w:szCs w:val="20"/>
+              </w:rPr>
+            </w:pPr>
+          </w:p>
+        </w:tc>
+      </w:tr>
+    </w:tbl>
+    <w:p>
+      <w:pPr>
+        <w:pBdr>
+          <w:top w:val="nil"/>
+          <w:left w:val="nil"/>
+          <w:bottom w:val="nil"/>
+          <w:right w:val="nil"/>
+          <w:between w:val="nil"/>
+        </w:pBdr>
+        <w:rPr>
+          <w:rFonts w:ascii="Raleway" w:eastAsia="Raleway" w:hAnsi="Raleway" w:cs="Raleway"/>
+        </w:rPr>
+      </w:pPr>
+      <w:r>
+        <w:rPr>
+          <w:rFonts w:ascii="Raleway" w:eastAsia="Raleway" w:hAnsi="Raleway" w:cs="Raleway"/>
+          <w:sz w:val="20"/>
+          <w:szCs w:val="20"/>
+        </w:rPr>
+        <w:t xml:space="preserve"> </w:t>
+      </w:r>
+    </w:p>
+    <w:p>
+      <w:pPr>
+        <w:rPr>
+          <w:rFonts w:ascii="Raleway" w:eastAsia="Raleway" w:hAnsi="Raleway" w:cs="Raleway"/>
+        </w:rPr>
+      </w:pPr>
+    </w:p>
+    <w:p>
+      <w:pPr>
+        <w:rPr>
+          <w:rFonts w:ascii="Raleway" w:eastAsia="Raleway" w:hAnsi="Raleway" w:cs="Raleway"/>
+        </w:rPr>
+      </w:pPr>
     </w:p>
     <w:p>
       <w:pPr>

</xml_diff>